<commit_message>
spec. observation and generaral observation
</commit_message>
<xml_diff>
--- a/frontend/web/Letter1.docx
+++ b/frontend/web/Letter1.docx
@@ -54,7 +54,7 @@
         <w:rPr>
           <w:rStyle w:val="oneUserDefinedStyle"/>
         </w:rPr>
-        <w:t xml:space="preserve">12/09/2019</w:t>
+        <w:t xml:space="preserve">July 24, 2019</w:t>
       </w:r>
     </w:p>
     <w:p>
@@ -65,7 +65,7 @@
         <w:rPr>
           <w:rStyle w:val="letterToFontStyle"/>
         </w:rPr>
-        <w:t xml:space="preserve">Hon. Peterson Johanville</w:t>
+        <w:t xml:space="preserve">Hon. Deniel D. Maomay</w:t>
       </w:r>
     </w:p>
     <w:p>
@@ -76,7 +76,7 @@
         <w:rPr>
           <w:rStyle w:val="letterToFontStyle"/>
         </w:rPr>
-        <w:t xml:space="preserve">Mayor</w:t>
+        <w:t xml:space="preserve">Mayor/Governor</w:t>
       </w:r>
     </w:p>
     <w:p>
@@ -87,7 +87,7 @@
         <w:rPr>
           <w:rStyle w:val="letterToFontStyle"/>
         </w:rPr>
-        <w:t xml:space="preserve">Quezon City</w:t>
+        <w:t xml:space="preserve">CITY OF ANGELES, PAMPANGA</w:t>
       </w:r>
     </w:p>
     <w:p>
@@ -120,7 +120,7 @@
         <w:rPr>
           <w:rStyle w:val="letterToFontStyle"/>
         </w:rPr>
-        <w:t xml:space="preserve">Dear Mayor Joy Belmonte</w:t>
+        <w:t xml:space="preserve">Dear Mayor/Governor Deniel D. Maomay</w:t>
       </w:r>
     </w:p>
     <w:p>
@@ -142,49 +142,11 @@
         <w:rPr>
           <w:rStyle w:val="letterToFontStyle"/>
         </w:rPr>
-        <w:t xml:space="preserve">        This Office acknowledges receipt of the GAD Plan and Budget (GPB) FY 2019 of Quezon City. We, however, defer endorsement of the same to the DILG Office due to the following general observations and recommendations:</w:t>
-      </w:r>
-    </w:p>
-    <w:p>
-      <w:pPr>
-        <w:pStyle w:val="docsTitle"/>
-      </w:pPr>
-      <w:r>
-        <w:rPr>
-          <w:rStyle w:val="oneUserDefinedStyle"/>
-        </w:rPr>
-        <w:t xml:space="preserve"/>
-      </w:r>
-    </w:p>
-    <w:p>
-      <w:pPr/>
-      <w:r>
-        <w:rPr>
-          <w:rStyle w:val="oneUserDefinedStyle"/>
-        </w:rPr>
-        <w:t xml:space="preserve">           1.What was the purpose on the establishment of Community GAD Centers? If the said centers are an avenue for the GAD information, please include in your objective</w:t>
-      </w:r>
-    </w:p>
-    <w:p>
-      <w:pPr/>
-      <w:r>
-        <w:rPr>
-          <w:rStyle w:val="oneUserDefinedStyle"/>
-        </w:rPr>
-        <w:t xml:space="preserve">           2.What is the gender issue for the skills training with women as the target group? Please conduct gender analysis to surface-out the gender disparity of the activity. Support the gender issue with statistics.</w:t>
-      </w:r>
-    </w:p>
-    <w:p>
-      <w:pPr>
-        <w:pStyle w:val="docsTitle"/>
-      </w:pPr>
-      <w:r>
-        <w:rPr>
-          <w:rStyle w:val="oneUserDefinedStyle"/>
-        </w:rPr>
-        <w:t xml:space="preserve"/>
-      </w:r>
-    </w:p>
+        <w:t xml:space="preserve">        This Office acknowledges receipt of the GAD Plan and Budget (GPB) FY 2019 of CITY OF ANGELES. We, however, defer endorsement of the same to the DILG Office due to the following general observations and recommendations:</w:t>
+      </w:r>
+    </w:p>
+    <w:p/>
+    <w:p/>
     <w:p>
       <w:pPr>
         <w:pStyle w:val="bodyParaStyle"/>
@@ -193,6 +155,280 @@
         <w:rPr>
           <w:rStyle w:val="letterToFontStyle"/>
         </w:rPr>
+        <w:t xml:space="preserve">        The following programs, projects or activities are not aligned with the provincial plan PPAs:</w:t>
+      </w:r>
+    </w:p>
+    <w:p/>
+    <w:tbl>
+      <w:tblGrid>
+        <w:gridCol w:w="3000" w:type="dxa"/>
+        <w:gridCol w:w="6000" w:type="dxa"/>
+      </w:tblGrid>
+      <w:tblPr>
+        <w:tblStyle w:val=""/>
+      </w:tblPr>
+      <w:tr>
+        <w:trPr>
+          <w:trHeight w:val="900" w:hRule="atLeast"/>
+        </w:trPr>
+        <w:tc>
+          <w:tcPr>
+            <w:tcW w:w="3000" w:type="dxa"/>
+            <w:vAlign w:val="center"/>
+          </w:tcPr>
+          <w:p>
+            <w:pPr>
+              <w:jc w:val="center"/>
+            </w:pPr>
+            <w:r>
+              <w:rPr>
+                <w:b w:val="1"/>
+                <w:bCs w:val="1"/>
+              </w:rPr>
+              <w:t xml:space="preserve">City/Municipal PPAs</w:t>
+            </w:r>
+          </w:p>
+        </w:tc>
+        <w:tc>
+          <w:tcPr>
+            <w:tcW w:w="6000" w:type="dxa"/>
+            <w:vAlign w:val="center"/>
+          </w:tcPr>
+          <w:p>
+            <w:pPr>
+              <w:jc w:val="center"/>
+            </w:pPr>
+            <w:r>
+              <w:rPr>
+                <w:b w:val="1"/>
+                <w:bCs w:val="1"/>
+              </w:rPr>
+              <w:t xml:space="preserve">Inconsistent/not aligned with the Provincial PPAs</w:t>
+            </w:r>
+          </w:p>
+        </w:tc>
+      </w:tr>
+      <w:tr>
+        <w:trPr/>
+        <w:tc>
+          <w:tcPr>
+            <w:tcW w:w="3000" w:type="dxa"/>
+          </w:tcPr>
+          <w:p>
+            <w:pPr/>
+            <w:r>
+              <w:rPr/>
+              <w:t xml:space="preserve">Title</w:t>
+            </w:r>
+          </w:p>
+        </w:tc>
+        <w:tc>
+          <w:tcPr>
+            <w:tcW w:w="6000" w:type="dxa"/>
+          </w:tcPr>
+          <w:p>
+            <w:pPr/>
+            <w:r>
+              <w:rPr/>
+              <w:t xml:space="preserve">Column 4.  Activity on Establishment maintenance of Community Gender and Development Centers, and Provision of skills training and livelihood assistance to identified priority women’s groups are not aligned with the Gender Issue and its Objective (refer to general observation no. 1).  Awareness activities are activities that delivers information on the targeted beneficiaries.
+Please consider the following questions:
+1.	What was the purpose on the establishment of Community GAD Centers? If the said centers are an avenue for the GAD information, please include in your objective.
+2.	What is the gender issue for the skills training with women as the target group? Please conduct gender analysis to surface-out the gender disparity of the activity. Support the gender issue with statistics.
+3.	Are these women victims of violence? If so, you may include this in gender issue on domestic violence (row 2 page 1).
+Column 5.  Activity on Orientation/briefing on MCW/GAD, VAWC  other related laws should contain a sex-disaggregated or women’s empowerment indicators.  Please refer to general observation no. 3.
+Column 6.  Please breakdown the GAD budget for each activity (refer to general observation no. 2).</w:t>
+            </w:r>
+          </w:p>
+        </w:tc>
+      </w:tr>
+      <w:tr>
+        <w:trPr/>
+        <w:tc>
+          <w:tcPr>
+            <w:tcW w:w="3000" w:type="dxa"/>
+          </w:tcPr>
+          <w:p>
+            <w:pPr/>
+            <w:r>
+              <w:rPr/>
+              <w:t xml:space="preserve">Title 3</w:t>
+            </w:r>
+          </w:p>
+        </w:tc>
+        <w:tc>
+          <w:tcPr>
+            <w:tcW w:w="6000" w:type="dxa"/>
+          </w:tcPr>
+          <w:p>
+            <w:pPr/>
+            <w:r>
+              <w:rPr/>
+              <w:t xml:space="preserve">What was the purpose on the establishment of Community GAD Centers? If the said centers are an avenue for the GAD information, please include in your objective.
+What was the purpose on the establishment of Community GAD Centers? If the said centers are an avenue for the GAD information, please include in your objective.
+What was the purpose on the establishment of Community GAD Centers? If the said centers are an avenue for the GAD information, please include in your objective.
+What was the purpose on the establishment of Community GAD Centers? If the said centers are an avenue for the GAD information, please include in your objective.</w:t>
+            </w:r>
+          </w:p>
+        </w:tc>
+      </w:tr>
+      <w:tr>
+        <w:trPr/>
+        <w:tc>
+          <w:tcPr>
+            <w:tcW w:w="3000" w:type="dxa"/>
+          </w:tcPr>
+          <w:p>
+            <w:pPr/>
+            <w:r>
+              <w:rPr/>
+              <w:t xml:space="preserve">Title 3</w:t>
+            </w:r>
+          </w:p>
+        </w:tc>
+        <w:tc>
+          <w:tcPr>
+            <w:tcW w:w="6000" w:type="dxa"/>
+          </w:tcPr>
+          <w:p>
+            <w:pPr/>
+            <w:r>
+              <w:rPr/>
+              <w:t xml:space="preserve">The second activity identified is not a GAD Activity. Rather, it is more of an objective.  Please include this as part of the objective.</w:t>
+            </w:r>
+          </w:p>
+        </w:tc>
+      </w:tr>
+      <w:tr>
+        <w:trPr/>
+        <w:tc>
+          <w:tcPr>
+            <w:tcW w:w="3000" w:type="dxa"/>
+          </w:tcPr>
+          <w:p>
+            <w:pPr/>
+            <w:r>
+              <w:rPr/>
+              <w:t xml:space="preserve">Title</w:t>
+            </w:r>
+          </w:p>
+        </w:tc>
+        <w:tc>
+          <w:tcPr>
+            <w:tcW w:w="6000" w:type="dxa"/>
+          </w:tcPr>
+          <w:p>
+            <w:pPr/>
+            <w:r>
+              <w:rPr/>
+              <w:t xml:space="preserve">Column 6.  Please breakdown the GAD budget for each activity (refer to general observation no. 2).</w:t>
+            </w:r>
+          </w:p>
+        </w:tc>
+      </w:tr>
+      <w:tr>
+        <w:trPr/>
+        <w:tc>
+          <w:tcPr>
+            <w:tcW w:w="3000" w:type="dxa"/>
+          </w:tcPr>
+          <w:p>
+            <w:pPr/>
+            <w:r>
+              <w:rPr/>
+              <w:t xml:space="preserve">Title 3</w:t>
+            </w:r>
+          </w:p>
+        </w:tc>
+        <w:tc>
+          <w:tcPr>
+            <w:tcW w:w="6000" w:type="dxa"/>
+          </w:tcPr>
+          <w:p>
+            <w:pPr/>
+            <w:r>
+              <w:rPr/>
+              <w:t xml:space="preserve">3.	Are these women victims of violence? If so, you may include this in gender issue on domestic violence (row 2 page 1).</w:t>
+            </w:r>
+          </w:p>
+        </w:tc>
+      </w:tr>
+      <w:tr>
+        <w:trPr/>
+        <w:tc>
+          <w:tcPr>
+            <w:tcW w:w="3000" w:type="dxa"/>
+          </w:tcPr>
+          <w:p>
+            <w:pPr/>
+            <w:r>
+              <w:rPr/>
+              <w:t xml:space="preserve">Title</w:t>
+            </w:r>
+          </w:p>
+        </w:tc>
+        <w:tc>
+          <w:tcPr>
+            <w:tcW w:w="6000" w:type="dxa"/>
+          </w:tcPr>
+          <w:p>
+            <w:pPr/>
+            <w:r>
+              <w:rPr/>
+              <w:t xml:space="preserve">Please consider the following questions:
+1.	What was the purpose on the establishment of Community GAD Centers? If the said centers are an avenue for the GAD information, please include in your objective.
+2.	What is the gender issue for the skills training with women as the target group? Please conduct gender analysis to surface-out the gender disparity of the activity. Support the gender issue with statistics.
+3.	Are these women victims of violence? If so, you may include this in gender issue on domestic violence (row 2 page 1).</w:t>
+            </w:r>
+          </w:p>
+        </w:tc>
+      </w:tr>
+      <w:tr>
+        <w:trPr/>
+        <w:tc>
+          <w:tcPr>
+            <w:tcW w:w="3000" w:type="dxa"/>
+          </w:tcPr>
+          <w:p>
+            <w:pPr/>
+            <w:r>
+              <w:rPr/>
+              <w:t xml:space="preserve">Title</w:t>
+            </w:r>
+          </w:p>
+        </w:tc>
+        <w:tc>
+          <w:tcPr>
+            <w:tcW w:w="6000" w:type="dxa"/>
+          </w:tcPr>
+          <w:p>
+            <w:pPr/>
+            <w:r>
+              <w:rPr/>
+              <w:t xml:space="preserve">sdfdf</w:t>
+            </w:r>
+          </w:p>
+        </w:tc>
+      </w:tr>
+    </w:tbl>
+    <w:p>
+      <w:pPr>
+        <w:pStyle w:val="docsTitle"/>
+      </w:pPr>
+      <w:r>
+        <w:rPr>
+          <w:rStyle w:val="oneUserDefinedStyle"/>
+        </w:rPr>
+        <w:t xml:space="preserve"/>
+      </w:r>
+    </w:p>
+    <w:p>
+      <w:pPr>
+        <w:pStyle w:val="bodyParaStyle"/>
+      </w:pPr>
+      <w:r>
+        <w:rPr>
+          <w:rStyle w:val="letterToFontStyle"/>
+        </w:rPr>
         <w:t xml:space="preserve">        Following the provisions  of  PCW-DILG-DBM-NEDA JMC 2013-01 and  2016-01 please revise and   comply  with said  observations/recommendations  and   submit  your  plan and budget within  five (5)  working  days  for review and    submission to  DILG.</w:t>
       </w:r>
     </w:p>
@@ -253,24 +489,24 @@
     </w:p>
     <w:p>
       <w:pPr>
-        <w:pStyle w:val="docsTitle"/>
-      </w:pPr>
-      <w:r>
-        <w:rPr>
-          <w:rStyle w:val="oneUserDefinedStyle"/>
-        </w:rPr>
-        <w:t xml:space="preserve">                                                                     Mark Angelo Bon</w:t>
-      </w:r>
-    </w:p>
-    <w:p>
-      <w:pPr>
         <w:pStyle w:val="bodyParaStyle"/>
       </w:pPr>
       <w:r>
         <w:rPr>
           <w:rStyle w:val="letterToFontStyle"/>
         </w:rPr>
-        <w:t xml:space="preserve">                                                              City Planning and Coordinating Officer, Quezon City </w:t>
+        <w:t xml:space="preserve">                                                               Michael P. Cortuna</w:t>
+      </w:r>
+    </w:p>
+    <w:p>
+      <w:pPr>
+        <w:pStyle w:val="docsTitle"/>
+      </w:pPr>
+      <w:r>
+        <w:rPr>
+          <w:rStyle w:val="oneUserDefinedStyle"/>
+        </w:rPr>
+        <w:t xml:space="preserve">                                                        Provincial Planning and Development Coordinator</w:t>
       </w:r>
     </w:p>
     <w:sectPr>
@@ -357,6 +593,40 @@
     <w:name w:val="bodyParaStyle"/>
     <w:basedOn w:val="Normal"/>
     <w:pPr/>
+  </w:style>
+  <w:style w:type="table" w:customStyle="1" w:styleId="">
+    <w:name w:val=""/>
+    <w:uiPriority w:val="99"/>
+    <w:tblPr>
+      <w:jc w:val="center"/>
+      <w:tblW w:w="0" w:type="auto"/>
+      <w:tblCellSpacing w:w="1" w:type="dxa"/>
+      <w:tblLayout w:type="autofit"/>
+      <w:tblCellMar>
+        <w:top w:w="50" w:type="dxa"/>
+        <w:left w:w="50" w:type="dxa"/>
+        <w:right w:w="50" w:type="dxa"/>
+        <w:bottom w:w="50" w:type="dxa"/>
+      </w:tblCellMar>
+      <w:tblBorders>
+        <w:top w:val="single" w:sz="6" w:color="black"/>
+        <w:left w:val="single" w:sz="6" w:color="black"/>
+        <w:right w:val="single" w:sz="6" w:color="black"/>
+        <w:bottom w:val="single" w:sz="6" w:color="black"/>
+        <w:insideH w:val="single" w:sz="6" w:color="black"/>
+        <w:insideV w:val="single" w:sz="6" w:color="black"/>
+      </w:tblBorders>
+    </w:tblPr>
+    <w:tblStylePr w:type="firstRow">
+      <w:tcPr>
+        <w:tblBorders>
+          <w:bottom w:val="single" w:sz="18" w:color="black"/>
+        </w:tblBorders>
+        <w:tcPr>
+          <w:shd w:val="clear" w:fill="white"/>
+        </w:tcPr>
+      </w:tcPr>
+    </w:tblStylePr>
   </w:style>
   <w:style w:type="paragraph" w:customStyle="1" w:styleId="signatory">
     <w:name w:val="signatory"/>

</xml_diff>

<commit_message>
revised accomplishment report encoding form
</commit_message>
<xml_diff>
--- a/frontend/web/Letter1.docx
+++ b/frontend/web/Letter1.docx
@@ -390,6 +390,33 @@
             <w:r>
               <w:rPr/>
               <w:t xml:space="preserve">Kindly improve the statement of the GAD mandate under income generating projects (page 3</w:t>
+            </w:r>
+          </w:p>
+        </w:tc>
+      </w:tr>
+      <w:tr>
+        <w:trPr/>
+        <w:tc>
+          <w:tcPr>
+            <w:tcW w:w="500" w:type="dxa"/>
+          </w:tcPr>
+          <w:p>
+            <w:pPr/>
+            <w:r>
+              <w:rPr/>
+              <w:t xml:space="preserve">8</w:t>
+            </w:r>
+          </w:p>
+        </w:tc>
+        <w:tc>
+          <w:tcPr>
+            <w:tcW w:w="8500" w:type="dxa"/>
+          </w:tcPr>
+          <w:p>
+            <w:pPr/>
+            <w:r>
+              <w:rPr/>
+              <w:t xml:space="preserve">sample comments</w:t>
             </w:r>
           </w:p>
         </w:tc>

</xml_diff>

<commit_message>
gad header and additional column
</commit_message>
<xml_diff>
--- a/frontend/web/Letter1.docx
+++ b/frontend/web/Letter1.docx
@@ -10,18 +10,152 @@
         <w:rPr>
           <w:rStyle w:val="oneUserDefinedStyle"/>
         </w:rPr>
-        <w:t xml:space="preserve">SPECIFIC OBSERVATION AND RECOMMENDATION</w:t>
-      </w:r>
-    </w:p>
-    <w:p>
-      <w:pPr>
-        <w:pStyle w:val="docsTitle"/>
-      </w:pPr>
-      <w:r>
-        <w:rPr>
-          <w:rStyle w:val="oneUserDefinedStyle"/>
-        </w:rPr>
-        <w:t xml:space="preserve">GAD Plan and Budget</w:t>
+        <w:t xml:space="preserve"/>
+      </w:r>
+    </w:p>
+    <w:p>
+      <w:pPr>
+        <w:pStyle w:val="docsTitle"/>
+      </w:pPr>
+      <w:r>
+        <w:rPr>
+          <w:rStyle w:val="oneUserDefinedStyle"/>
+        </w:rPr>
+        <w:t xml:space="preserve"/>
+      </w:r>
+    </w:p>
+    <w:p>
+      <w:pPr>
+        <w:pStyle w:val="docsTitle"/>
+      </w:pPr>
+      <w:r>
+        <w:rPr>
+          <w:rStyle w:val="oneUserDefinedStyle"/>
+        </w:rPr>
+        <w:t xml:space="preserve"/>
+      </w:r>
+    </w:p>
+    <w:p>
+      <w:pPr>
+        <w:pStyle w:val="docsTitle"/>
+      </w:pPr>
+      <w:r>
+        <w:rPr>
+          <w:rStyle w:val="oneUserDefinedStyle"/>
+        </w:rPr>
+        <w:t xml:space="preserve"/>
+      </w:r>
+    </w:p>
+    <w:p>
+      <w:pPr>
+        <w:pStyle w:val="dateStyle"/>
+      </w:pPr>
+      <w:r>
+        <w:rPr>
+          <w:rStyle w:val="oneUserDefinedStyle"/>
+        </w:rPr>
+        <w:t xml:space="preserve">August 23, 2019</w:t>
+      </w:r>
+    </w:p>
+    <w:p>
+      <w:pPr>
+        <w:pStyle w:val="letterTo"/>
+      </w:pPr>
+      <w:r>
+        <w:rPr>
+          <w:rStyle w:val="letterToFontStyle"/>
+        </w:rPr>
+        <w:t xml:space="preserve">Hon. Juan Dela P. Cruz</w:t>
+      </w:r>
+    </w:p>
+    <w:p>
+      <w:pPr>
+        <w:pStyle w:val="letterTo"/>
+      </w:pPr>
+      <w:r>
+        <w:rPr>
+          <w:rStyle w:val="letterToFontStyle"/>
+        </w:rPr>
+        <w:t xml:space="preserve">Mayor/Governor</w:t>
+      </w:r>
+    </w:p>
+    <w:p>
+      <w:pPr>
+        <w:pStyle w:val="letterTo"/>
+      </w:pPr>
+      <w:r>
+        <w:rPr>
+          <w:rStyle w:val="letterToFontStyle"/>
+        </w:rPr>
+        <w:t xml:space="preserve">APALIT, PAMPANGA</w:t>
+      </w:r>
+    </w:p>
+    <w:p>
+      <w:pPr>
+        <w:pStyle w:val="docsTitle"/>
+      </w:pPr>
+      <w:r>
+        <w:rPr>
+          <w:rStyle w:val="oneUserDefinedStyle"/>
+        </w:rPr>
+        <w:t xml:space="preserve"/>
+      </w:r>
+    </w:p>
+    <w:p>
+      <w:pPr>
+        <w:pStyle w:val="docsTitle"/>
+      </w:pPr>
+      <w:r>
+        <w:rPr>
+          <w:rStyle w:val="oneUserDefinedStyle"/>
+        </w:rPr>
+        <w:t xml:space="preserve"/>
+      </w:r>
+    </w:p>
+    <w:p>
+      <w:pPr>
+        <w:pStyle w:val="letterTo"/>
+      </w:pPr>
+      <w:r>
+        <w:rPr>
+          <w:rStyle w:val="letterToFontStyle"/>
+        </w:rPr>
+        <w:t xml:space="preserve">Dear Mayor/Governor Juan Dela P. Cruz</w:t>
+      </w:r>
+    </w:p>
+    <w:p>
+      <w:pPr>
+        <w:pStyle w:val="docsTitle"/>
+      </w:pPr>
+      <w:r>
+        <w:rPr>
+          <w:rStyle w:val="oneUserDefinedStyle"/>
+        </w:rPr>
+        <w:t xml:space="preserve"/>
+      </w:r>
+    </w:p>
+    <w:p>
+      <w:pPr>
+        <w:pStyle w:val="bodyParaStyle"/>
+      </w:pPr>
+      <w:r>
+        <w:rPr>
+          <w:rStyle w:val="letterToFontStyle"/>
+        </w:rPr>
+        <w:t xml:space="preserve">        This Office acknowledges receipt of the GAD Plan and Budget (GPB) FY 2019 of APALIT. We, however, defer endorsement of the same to the DILG Office due to the following general observations and recommendations:</w:t>
+      </w:r>
+    </w:p>
+    <w:p/>
+    <w:p/>
+    <w:p>
+      <w:pPr>
+        <w:pStyle w:val="bodyParaStyle"/>
+      </w:pPr>
+      <w:r>
+        <w:rPr>
+          <w:rStyle w:val="letterToFontStyle"/>
+        </w:rPr>
+        <w:t xml:space="preserve">        The following programs, projects or activities are not aligned with the provincial plan PPAs:</w:t>
       </w:r>
     </w:p>
     <w:p/>
@@ -51,7 +185,7 @@
                 <w:b w:val="1"/>
                 <w:bCs w:val="1"/>
               </w:rPr>
-              <w:t xml:space="preserve">SECTION</w:t>
+              <w:t xml:space="preserve">City/Municipal PPAs</w:t>
             </w:r>
           </w:p>
         </w:tc>
@@ -69,7 +203,7 @@
                 <w:b w:val="1"/>
                 <w:bCs w:val="1"/>
               </w:rPr>
-              <w:t xml:space="preserve">OBSERVATION AND RECOMMENDATION</w:t>
+              <w:t xml:space="preserve">Inconsistent/not aligned with the Provincial PPAs</w:t>
             </w:r>
           </w:p>
         </w:tc>
@@ -85,9 +219,9 @@
             <w:r>
               <w:rPr/>
               <w:t xml:space="preserve">
-                Row 1. 
+                Relevant LGU Program and Project
                 <w:br/>
-                Low level of awareness on Magna Carta on Women and Gender and Development, Anti Violence Against Women and their Children and other related laws at the community level
+                None
               </w:t>
             </w:r>
           </w:p>
@@ -100,11 +234,7 @@
             <w:pPr/>
             <w:r>
               <w:rPr/>
-              <w:t xml:space="preserve">Column 4. 1. Strenthening of Barangay GAD Monitors</w:t>
-              <w:br/>
-              <w:t/>
-              <w:br/>
-              <w:t>a. Organization of additional Barangay GAD Monitors a lonely nights romantic moments</w:t>
+              <w:t xml:space="preserve">Hello sir parang di yata aligned ung Activity natin dito</w:t>
             </w:r>
           </w:p>
         </w:tc>
@@ -120,207 +250,9 @@
             <w:r>
               <w:rPr/>
               <w:t xml:space="preserve">
-                Row 5. 
+                Relevant LGU Program and Project
                 <w:br/>
-                Implementation of RA-9170 Magna Carta on Women 
-              </w:t>
-              <w:br/>
-              <w:t>-&gt; Low Level of awareness on Magna Carta  on Women and Gender  and Development, Anti-Violence Against Women and their children and other related laws at the community level</w:t>
-            </w:r>
-          </w:p>
-        </w:tc>
-        <w:tc>
-          <w:tcPr>
-            <w:tcW w:w="6000" w:type="dxa"/>
-          </w:tcPr>
-          <w:p>
-            <w:pPr/>
-            <w:r>
-              <w:rPr/>
-              <w:t xml:space="preserve">Column 1. Implementation of RA-9170 Magna Carta on Women </w:t>
-              <w:br/>
-              <w:t>-&gt; Low Level of awareness on Magna Carta  on Women and Gender  and Development, Anti-Violence Against Women and their children and other related laws at the community level hello</w:t>
-            </w:r>
-          </w:p>
-        </w:tc>
-      </w:tr>
-      <w:tr>
-        <w:trPr/>
-        <w:tc>
-          <w:tcPr>
-            <w:tcW w:w="3000" w:type="dxa"/>
-          </w:tcPr>
-          <w:p>
-            <w:pPr/>
-            <w:r>
-              <w:rPr/>
-              <w:t xml:space="preserve">
-                Row 6. 
-                <w:br/>
-                Implementation of RA-9170 Magna Carta on Women 
-              </w:t>
-              <w:br/>
-              <w:t>-&gt; Low Level of awareness on Magna Carta  on Women and Gender  and Development, Anti-Violence Against Women and their children and other related laws at the community level</w:t>
-            </w:r>
-          </w:p>
-        </w:tc>
-        <w:tc>
-          <w:tcPr>
-            <w:tcW w:w="6000" w:type="dxa"/>
-          </w:tcPr>
-          <w:p>
-            <w:pPr/>
-            <w:r>
-              <w:rPr/>
-              <w:t xml:space="preserve">Column 3. COMMUNITY BASED GENDER AND DEVELOPMENT PROGRAM fsdfdsfdsf</w:t>
-            </w:r>
-          </w:p>
-        </w:tc>
-      </w:tr>
-      <w:tr>
-        <w:trPr/>
-        <w:tc>
-          <w:tcPr>
-            <w:tcW w:w="3000" w:type="dxa"/>
-          </w:tcPr>
-          <w:p>
-            <w:pPr/>
-            <w:r>
-              <w:rPr/>
-              <w:t xml:space="preserve">
-                Row 6. 
-                <w:br/>
-                Implementation of RA-9170 Magna Carta on Women 
-              </w:t>
-              <w:br/>
-              <w:t>-&gt; Low Level of awareness on Magna Carta  on Women and Gender  and Development, Anti-Violence Against Women and their children and other related laws at the community level</w:t>
-            </w:r>
-          </w:p>
-        </w:tc>
-        <w:tc>
-          <w:tcPr>
-            <w:tcW w:w="6000" w:type="dxa"/>
-          </w:tcPr>
-          <w:p>
-            <w:pPr/>
-            <w:r>
-              <w:rPr/>
-              <w:t xml:space="preserve">Column 2. To mainstream gender and development in all phases of development and services provision fsdfsdfsdfs</w:t>
-            </w:r>
-          </w:p>
-        </w:tc>
-      </w:tr>
-      <w:tr>
-        <w:trPr/>
-        <w:tc>
-          <w:tcPr>
-            <w:tcW w:w="3000" w:type="dxa"/>
-          </w:tcPr>
-          <w:p>
-            <w:pPr/>
-            <w:r>
-              <w:rPr/>
-              <w:t xml:space="preserve">
-                Row 6. 
-                <w:br/>
-                Implementation of RA-9170 Magna Carta on Women 
-              </w:t>
-              <w:br/>
-              <w:t>-&gt; Low Level of awareness on Magna Carta  on Women and Gender  and Development, Anti-Violence Against Women and their children and other related laws at the community level</w:t>
-            </w:r>
-          </w:p>
-        </w:tc>
-        <w:tc>
-          <w:tcPr>
-            <w:tcW w:w="6000" w:type="dxa"/>
-          </w:tcPr>
-          <w:p>
-            <w:pPr/>
-            <w:r>
-              <w:rPr/>
-              <w:t xml:space="preserve">Column 3. COMMUNITY BASED GENDER AND DEVELOPMENT PROGRAM ewan</w:t>
-            </w:r>
-          </w:p>
-        </w:tc>
-      </w:tr>
-    </w:tbl>
-    <w:p/>
-    <w:p/>
-    <w:p>
-      <w:pPr>
-        <w:pStyle w:val="docsTitle"/>
-      </w:pPr>
-      <w:r>
-        <w:rPr>
-          <w:rStyle w:val="oneUserDefinedStyle"/>
-        </w:rPr>
-        <w:t xml:space="preserve">ATTRIBUTED PROGRAMS</w:t>
-      </w:r>
-    </w:p>
-    <w:p/>
-    <w:tbl>
-      <w:tblGrid>
-        <w:gridCol w:w="3000" w:type="dxa"/>
-        <w:gridCol w:w="6000" w:type="dxa"/>
-      </w:tblGrid>
-      <w:tblPr>
-        <w:tblStyle w:val=""/>
-      </w:tblPr>
-      <w:tr>
-        <w:trPr>
-          <w:trHeight w:val="900" w:hRule="atLeast"/>
-        </w:trPr>
-        <w:tc>
-          <w:tcPr>
-            <w:tcW w:w="3000" w:type="dxa"/>
-            <w:vAlign w:val="center"/>
-          </w:tcPr>
-          <w:p>
-            <w:pPr>
-              <w:jc w:val="center"/>
-            </w:pPr>
-            <w:r>
-              <w:rPr>
-                <w:b w:val="1"/>
-                <w:bCs w:val="1"/>
-              </w:rPr>
-              <w:t xml:space="preserve">SECTION</w:t>
-            </w:r>
-          </w:p>
-        </w:tc>
-        <w:tc>
-          <w:tcPr>
-            <w:tcW w:w="6000" w:type="dxa"/>
-            <w:vAlign w:val="center"/>
-          </w:tcPr>
-          <w:p>
-            <w:pPr>
-              <w:jc w:val="center"/>
-            </w:pPr>
-            <w:r>
-              <w:rPr>
-                <w:b w:val="1"/>
-                <w:bCs w:val="1"/>
-              </w:rPr>
-              <w:t xml:space="preserve">OBSERVATION AND RECOMMENDATION</w:t>
-            </w:r>
-          </w:p>
-        </w:tc>
-      </w:tr>
-      <w:tr>
-        <w:trPr/>
-        <w:tc>
-          <w:tcPr>
-            <w:tcW w:w="3000" w:type="dxa"/>
-          </w:tcPr>
-          <w:p>
-            <w:pPr/>
-            <w:r>
-              <w:rPr/>
-              <w:t xml:space="preserve">
-                Row 1. 
-                <w:br/>
-                Title of LGU sample 1
+                None
               </w:t>
             </w:r>
           </w:p>
@@ -333,76 +265,23 @@
             <w:pPr/>
             <w:r>
               <w:rPr/>
-              <w:t xml:space="preserve">Column 1. Title of LGU sample 1 ewan</w:t>
-            </w:r>
-          </w:p>
-        </w:tc>
-      </w:tr>
-      <w:tr>
-        <w:trPr/>
-        <w:tc>
-          <w:tcPr>
-            <w:tcW w:w="3000" w:type="dxa"/>
-          </w:tcPr>
-          <w:p>
-            <w:pPr/>
-            <w:r>
-              <w:rPr/>
-              <w:t xml:space="preserve">
-                Row 1. 
-                <w:br/>
-                Title of LGU sample 1
-              </w:t>
-            </w:r>
-          </w:p>
-        </w:tc>
-        <w:tc>
-          <w:tcPr>
-            <w:tcW w:w="6000" w:type="dxa"/>
-          </w:tcPr>
-          <w:p>
-            <w:pPr/>
-            <w:r>
-              <w:rPr/>
-              <w:t xml:space="preserve">Column 1. Title of LGU sample 1 ewan</w:t>
-            </w:r>
-          </w:p>
-        </w:tc>
-      </w:tr>
-      <w:tr>
-        <w:trPr/>
-        <w:tc>
-          <w:tcPr>
-            <w:tcW w:w="3000" w:type="dxa"/>
-          </w:tcPr>
-          <w:p>
-            <w:pPr/>
-            <w:r>
-              <w:rPr/>
-              <w:t xml:space="preserve">
-                Row 1. 
-                <w:br/>
-                Title of LGU sample 1
-              </w:t>
-            </w:r>
-          </w:p>
-        </w:tc>
-        <w:tc>
-          <w:tcPr>
-            <w:tcW w:w="6000" w:type="dxa"/>
-          </w:tcPr>
-          <w:p>
-            <w:pPr/>
-            <w:r>
-              <w:rPr/>
-              <w:t xml:space="preserve">Column 3. 582222.00 ewan</w:t>
+              <w:t xml:space="preserve">Dito Sir parang di ata pwede to</w:t>
             </w:r>
           </w:p>
         </w:tc>
       </w:tr>
     </w:tbl>
-    <w:p/>
-    <w:p/>
+    <w:p>
+      <w:pPr>
+        <w:pStyle w:val="docsTitle"/>
+      </w:pPr>
+      <w:r>
+        <w:rPr>
+          <w:rStyle w:val="oneUserDefinedStyle"/>
+        </w:rPr>
+        <w:t xml:space="preserve"/>
+      </w:r>
+    </w:p>
     <w:p>
       <w:pPr>
         <w:pStyle w:val="bodyParaStyle"/>
@@ -411,7 +290,7 @@
         <w:rPr>
           <w:rStyle w:val="letterToFontStyle"/>
         </w:rPr>
-        <w:t xml:space="preserve">Reviewed by:</w:t>
+        <w:t xml:space="preserve">        Following the provisions  of  PCW-DILG-DBM-NEDA JMC 2013-01 and  2016-01 please revise and   comply  with said  observations/recommendations  and   submit  your  plan and budget within  five (5)  working  days  for review and    submission to  DILG.</w:t>
       </w:r>
     </w:p>
     <w:p>
@@ -444,18 +323,51 @@
         <w:rPr>
           <w:rStyle w:val="letterToFontStyle"/>
         </w:rPr>
-        <w:t xml:space="preserve">(Full name)</w:t>
-      </w:r>
-    </w:p>
-    <w:p>
-      <w:pPr>
-        <w:pStyle w:val="docsTitle"/>
-      </w:pPr>
-      <w:r>
-        <w:rPr>
-          <w:rStyle w:val="oneUserDefinedStyle"/>
-        </w:rPr>
-        <w:t xml:space="preserve">(Position Title)</w:t>
+        <w:t xml:space="preserve">                                                                         Very truly yours,</w:t>
+      </w:r>
+    </w:p>
+    <w:p>
+      <w:pPr>
+        <w:pStyle w:val="docsTitle"/>
+      </w:pPr>
+      <w:r>
+        <w:rPr>
+          <w:rStyle w:val="oneUserDefinedStyle"/>
+        </w:rPr>
+        <w:t xml:space="preserve"/>
+      </w:r>
+    </w:p>
+    <w:p>
+      <w:pPr>
+        <w:pStyle w:val="docsTitle"/>
+      </w:pPr>
+      <w:r>
+        <w:rPr>
+          <w:rStyle w:val="oneUserDefinedStyle"/>
+        </w:rPr>
+        <w:t xml:space="preserve"/>
+      </w:r>
+    </w:p>
+    <w:p>
+      <w:pPr>
+        <w:pStyle w:val="bodyParaStyle"/>
+      </w:pPr>
+      <w:r>
+        <w:rPr>
+          <w:rStyle w:val="letterToFontStyle"/>
+        </w:rPr>
+        <w:t xml:space="preserve">                                                               Mark Angelo D. Bon</w:t>
+      </w:r>
+    </w:p>
+    <w:p>
+      <w:pPr>
+        <w:pStyle w:val="docsTitle"/>
+      </w:pPr>
+      <w:r>
+        <w:rPr>
+          <w:rStyle w:val="oneUserDefinedStyle"/>
+        </w:rPr>
+        <w:t xml:space="preserve">                                                        Provincial Planning and Development Coordinator</w:t>
       </w:r>
     </w:p>
     <w:sectPr>
@@ -511,8 +423,37 @@
     <w:name w:val="docsTitle"/>
     <w:basedOn w:val="Normal"/>
     <w:pPr>
+      <w:jc w:val="center"/>
+    </w:pPr>
+  </w:style>
+  <w:style w:type="paragraph" w:customStyle="1" w:styleId="dateStyle">
+    <w:name w:val="dateStyle"/>
+    <w:basedOn w:val="Normal"/>
+    <w:pPr>
+      <w:jc w:val="right"/>
+    </w:pPr>
+  </w:style>
+  <w:style w:type="character">
+    <w:name w:val="letterToFontStyle"/>
+    <w:rPr>
+      <w:rFonts w:ascii="Verdana" w:hAnsi="Verdana" w:eastAsia="Verdana" w:cs="Verdana"/>
+      <w:color w:val="black"/>
+      <w:sz w:val="22"/>
+      <w:szCs w:val="22"/>
+    </w:rPr>
+  </w:style>
+  <w:style w:type="paragraph" w:customStyle="1" w:styleId="letterTo">
+    <w:name w:val="letterTo"/>
+    <w:basedOn w:val="Normal"/>
+    <w:pPr>
       <w:jc w:val="left"/>
+      <w:spacing w:after="0" w:line="240" w:lineRule="auto"/>
     </w:pPr>
+  </w:style>
+  <w:style w:type="paragraph" w:customStyle="1" w:styleId="bodyParaStyle">
+    <w:name w:val="bodyParaStyle"/>
+    <w:basedOn w:val="Normal"/>
+    <w:pPr/>
   </w:style>
   <w:style w:type="table" w:customStyle="1" w:styleId="">
     <w:name w:val=""/>

</xml_diff>

<commit_message>
settings menu and hide delete button if not encoding process
</commit_message>
<xml_diff>
--- a/frontend/web/Letter1.docx
+++ b/frontend/web/Letter1.docx
@@ -54,7 +54,7 @@
         <w:rPr>
           <w:rStyle w:val="oneUserDefinedStyle"/>
         </w:rPr>
-        <w:t xml:space="preserve">August 23, 2019</w:t>
+        <w:t xml:space="preserve">June 12, 2019</w:t>
       </w:r>
     </w:p>
     <w:p>
@@ -65,7 +65,7 @@
         <w:rPr>
           <w:rStyle w:val="letterToFontStyle"/>
         </w:rPr>
-        <w:t xml:space="preserve">Hon. Juan Dela P. Cruz</w:t>
+        <w:t xml:space="preserve">Hon. </w:t>
       </w:r>
     </w:p>
     <w:p>
@@ -76,7 +76,7 @@
         <w:rPr>
           <w:rStyle w:val="letterToFontStyle"/>
         </w:rPr>
-        <w:t xml:space="preserve">Mayor/Governor</w:t>
+        <w:t xml:space="preserve">Mayor</w:t>
       </w:r>
     </w:p>
     <w:p>
@@ -87,7 +87,7 @@
         <w:rPr>
           <w:rStyle w:val="letterToFontStyle"/>
         </w:rPr>
-        <w:t xml:space="preserve">APALIT, PAMPANGA</w:t>
+        <w:t xml:space="preserve">Cavite City</w:t>
       </w:r>
     </w:p>
     <w:p>
@@ -120,7 +120,7 @@
         <w:rPr>
           <w:rStyle w:val="letterToFontStyle"/>
         </w:rPr>
-        <w:t xml:space="preserve">Dear Mayor/Governor Juan Dela P. Cruz</w:t>
+        <w:t xml:space="preserve">Dear Mark Angelo</w:t>
       </w:r>
     </w:p>
     <w:p>
@@ -142,30 +142,27 @@
         <w:rPr>
           <w:rStyle w:val="letterToFontStyle"/>
         </w:rPr>
-        <w:t xml:space="preserve">        This Office acknowledges receipt of the GAD Plan and Budget (GPB) FY 2019 of APALIT. We, however, defer endorsement of the same to the DILG Office due to the following general observations and recommendations:</w:t>
-      </w:r>
-    </w:p>
-    <w:p/>
-    <w:p/>
-    <w:p>
-      <w:pPr>
-        <w:pStyle w:val="bodyParaStyle"/>
-      </w:pPr>
-      <w:r>
-        <w:rPr>
-          <w:rStyle w:val="letterToFontStyle"/>
-        </w:rPr>
-        <w:t xml:space="preserve">        The following programs, projects or activities are not aligned with the provincial plan PPAs:</w:t>
-      </w:r>
-    </w:p>
-    <w:p/>
+        <w:t xml:space="preserve">        This Office acknowledges receipt of the GAD Plan and Budget (GPB) FY 2018 of your LGU. We, however, defer endorsement of the same due to the following general observations and recommendations and enclosed/attached specific observations and recommendations:</w:t>
+      </w:r>
+    </w:p>
+    <w:p>
+      <w:pPr>
+        <w:pStyle w:val="docsTitle"/>
+      </w:pPr>
+      <w:r>
+        <w:rPr>
+          <w:rStyle w:val="oneUserDefinedStyle"/>
+        </w:rPr>
+        <w:t xml:space="preserve"/>
+      </w:r>
+    </w:p>
     <w:tbl>
       <w:tblGrid>
-        <w:gridCol w:w="3000" w:type="dxa"/>
-        <w:gridCol w:w="6000" w:type="dxa"/>
+        <w:gridCol w:w="500" w:type="dxa"/>
+        <w:gridCol w:w="8500" w:type="dxa"/>
       </w:tblGrid>
       <w:tblPr>
-        <w:tblStyle w:val=""/>
+        <w:tblStyle w:val="Fancy Table"/>
       </w:tblPr>
       <w:tr>
         <w:trPr>
@@ -173,7 +170,7 @@
         </w:trPr>
         <w:tc>
           <w:tcPr>
-            <w:tcW w:w="3000" w:type="dxa"/>
+            <w:tcW w:w="500" w:type="dxa"/>
             <w:vAlign w:val="center"/>
           </w:tcPr>
           <w:p>
@@ -185,13 +182,13 @@
                 <w:b w:val="1"/>
                 <w:bCs w:val="1"/>
               </w:rPr>
-              <w:t xml:space="preserve">City/Municipal PPAs</w:t>
+              <w:t xml:space="preserve">No.</w:t>
             </w:r>
           </w:p>
         </w:tc>
         <w:tc>
           <w:tcPr>
-            <w:tcW w:w="6000" w:type="dxa"/>
+            <w:tcW w:w="8500" w:type="dxa"/>
             <w:vAlign w:val="center"/>
           </w:tcPr>
           <w:p>
@@ -203,7 +200,7 @@
                 <w:b w:val="1"/>
                 <w:bCs w:val="1"/>
               </w:rPr>
-              <w:t xml:space="preserve">Inconsistent/not aligned with the Provincial PPAs</w:t>
+              <w:t xml:space="preserve">General Observations and Recommendations</w:t>
             </w:r>
           </w:p>
         </w:tc>
@@ -212,60 +209,25 @@
         <w:trPr/>
         <w:tc>
           <w:tcPr>
-            <w:tcW w:w="3000" w:type="dxa"/>
+            <w:tcW w:w="500" w:type="dxa"/>
           </w:tcPr>
           <w:p>
             <w:pPr/>
             <w:r>
               <w:rPr/>
-              <w:t xml:space="preserve">
-                Relevant LGU Program and Project
-                <w:br/>
-                None
-              </w:t>
+              <w:t xml:space="preserve">1</w:t>
             </w:r>
           </w:p>
         </w:tc>
         <w:tc>
           <w:tcPr>
-            <w:tcW w:w="6000" w:type="dxa"/>
+            <w:tcW w:w="8500" w:type="dxa"/>
           </w:tcPr>
           <w:p>
             <w:pPr/>
             <w:r>
               <w:rPr/>
-              <w:t xml:space="preserve">Hello sir parang di yata aligned ung Activity natin dito</w:t>
-            </w:r>
-          </w:p>
-        </w:tc>
-      </w:tr>
-      <w:tr>
-        <w:trPr/>
-        <w:tc>
-          <w:tcPr>
-            <w:tcW w:w="3000" w:type="dxa"/>
-          </w:tcPr>
-          <w:p>
-            <w:pPr/>
-            <w:r>
-              <w:rPr/>
-              <w:t xml:space="preserve">
-                Relevant LGU Program and Project
-                <w:br/>
-                None
-              </w:t>
-            </w:r>
-          </w:p>
-        </w:tc>
-        <w:tc>
-          <w:tcPr>
-            <w:tcW w:w="6000" w:type="dxa"/>
-          </w:tcPr>
-          <w:p>
-            <w:pPr/>
-            <w:r>
-              <w:rPr/>
-              <w:t xml:space="preserve">Dito Sir parang di ata pwede to</w:t>
+              <w:t xml:space="preserve">Hell and Niggas</w:t>
             </w:r>
           </w:p>
         </w:tc>
@@ -290,7 +252,7 @@
         <w:rPr>
           <w:rStyle w:val="letterToFontStyle"/>
         </w:rPr>
-        <w:t xml:space="preserve">        Following the provisions  of  PCW-DILG-DBM-NEDA JMC 2013-01 and  2016-01 please revise and   comply  with said  observations/recommendations  and   submit  your  plan and budget within  five (5)  working  days  for review and    submission to  DILG.</w:t>
+        <w:t xml:space="preserve">        In consultation with your GFPS (GAD Focal Point System), we strongly urge your   LGU to please comply with the indicated deficiencies within ten (10) working days after receipt of this letter or as soon as possible to give us time to review and issue a Certificate of Endorsement.</w:t>
       </w:r>
     </w:p>
     <w:p>
@@ -356,18 +318,18 @@
         <w:rPr>
           <w:rStyle w:val="letterToFontStyle"/>
         </w:rPr>
-        <w:t xml:space="preserve">                                                               Mark Angelo D. Bon</w:t>
-      </w:r>
-    </w:p>
-    <w:p>
-      <w:pPr>
-        <w:pStyle w:val="docsTitle"/>
-      </w:pPr>
-      <w:r>
-        <w:rPr>
-          <w:rStyle w:val="oneUserDefinedStyle"/>
-        </w:rPr>
-        <w:t xml:space="preserve">                                                        Provincial Planning and Development Coordinator</w:t>
+        <w:t xml:space="preserve">                                                              Leonel Rey </w:t>
+      </w:r>
+    </w:p>
+    <w:p>
+      <w:pPr>
+        <w:pStyle w:val="docsTitle"/>
+      </w:pPr>
+      <w:r>
+        <w:rPr>
+          <w:rStyle w:val="oneUserDefinedStyle"/>
+        </w:rPr>
+        <w:t xml:space="preserve">                                                        Regional Director</w:t>
       </w:r>
     </w:p>
     <w:sectPr>
@@ -455,8 +417,8 @@
     <w:basedOn w:val="Normal"/>
     <w:pPr/>
   </w:style>
-  <w:style w:type="table" w:customStyle="1" w:styleId="">
-    <w:name w:val=""/>
+  <w:style w:type="table" w:customStyle="1" w:styleId="Fancy Table">
+    <w:name w:val="Fancy Table"/>
     <w:uiPriority w:val="99"/>
     <w:tblPr>
       <w:jc w:val="center"/>

</xml_diff>

<commit_message>
upload module folder type for reviewer and alignment of cms form
</commit_message>
<xml_diff>
--- a/frontend/web/Letter1.docx
+++ b/frontend/web/Letter1.docx
@@ -10,18 +10,152 @@
         <w:rPr>
           <w:rStyle w:val="oneUserDefinedStyle"/>
         </w:rPr>
-        <w:t xml:space="preserve">SPECIFIC OBSERVATION AND RECOMMENDATION</w:t>
-      </w:r>
-    </w:p>
-    <w:p>
-      <w:pPr>
-        <w:pStyle w:val="docsTitle"/>
-      </w:pPr>
-      <w:r>
-        <w:rPr>
-          <w:rStyle w:val="oneUserDefinedStyle"/>
-        </w:rPr>
-        <w:t xml:space="preserve">GAD Plan and Budget</w:t>
+        <w:t xml:space="preserve"/>
+      </w:r>
+    </w:p>
+    <w:p>
+      <w:pPr>
+        <w:pStyle w:val="docsTitle"/>
+      </w:pPr>
+      <w:r>
+        <w:rPr>
+          <w:rStyle w:val="oneUserDefinedStyle"/>
+        </w:rPr>
+        <w:t xml:space="preserve"/>
+      </w:r>
+    </w:p>
+    <w:p>
+      <w:pPr>
+        <w:pStyle w:val="docsTitle"/>
+      </w:pPr>
+      <w:r>
+        <w:rPr>
+          <w:rStyle w:val="oneUserDefinedStyle"/>
+        </w:rPr>
+        <w:t xml:space="preserve"/>
+      </w:r>
+    </w:p>
+    <w:p>
+      <w:pPr>
+        <w:pStyle w:val="docsTitle"/>
+      </w:pPr>
+      <w:r>
+        <w:rPr>
+          <w:rStyle w:val="oneUserDefinedStyle"/>
+        </w:rPr>
+        <w:t xml:space="preserve"/>
+      </w:r>
+    </w:p>
+    <w:p>
+      <w:pPr>
+        <w:pStyle w:val="dateStyle"/>
+      </w:pPr>
+      <w:r>
+        <w:rPr>
+          <w:rStyle w:val="oneUserDefinedStyle"/>
+        </w:rPr>
+        <w:t xml:space="preserve">November 15, 2019</w:t>
+      </w:r>
+    </w:p>
+    <w:p>
+      <w:pPr>
+        <w:pStyle w:val="letterTo"/>
+      </w:pPr>
+      <w:r>
+        <w:rPr>
+          <w:rStyle w:val="letterToFontStyle"/>
+        </w:rPr>
+        <w:t xml:space="preserve">Hon. (Name of LCE)</w:t>
+      </w:r>
+    </w:p>
+    <w:p>
+      <w:pPr>
+        <w:pStyle w:val="letterTo"/>
+      </w:pPr>
+      <w:r>
+        <w:rPr>
+          <w:rStyle w:val="letterToFontStyle"/>
+        </w:rPr>
+        <w:t xml:space="preserve">Mayor/Governor</w:t>
+      </w:r>
+    </w:p>
+    <w:p>
+      <w:pPr>
+        <w:pStyle w:val="letterTo"/>
+      </w:pPr>
+      <w:r>
+        <w:rPr>
+          <w:rStyle w:val="letterToFontStyle"/>
+        </w:rPr>
+        <w:t xml:space="preserve">APALIT, PAMPANGA</w:t>
+      </w:r>
+    </w:p>
+    <w:p>
+      <w:pPr>
+        <w:pStyle w:val="docsTitle"/>
+      </w:pPr>
+      <w:r>
+        <w:rPr>
+          <w:rStyle w:val="oneUserDefinedStyle"/>
+        </w:rPr>
+        <w:t xml:space="preserve"/>
+      </w:r>
+    </w:p>
+    <w:p>
+      <w:pPr>
+        <w:pStyle w:val="docsTitle"/>
+      </w:pPr>
+      <w:r>
+        <w:rPr>
+          <w:rStyle w:val="oneUserDefinedStyle"/>
+        </w:rPr>
+        <w:t xml:space="preserve"/>
+      </w:r>
+    </w:p>
+    <w:p>
+      <w:pPr>
+        <w:pStyle w:val="letterTo"/>
+      </w:pPr>
+      <w:r>
+        <w:rPr>
+          <w:rStyle w:val="letterToFontStyle"/>
+        </w:rPr>
+        <w:t xml:space="preserve">Dear Mayor/Governor (Name of LCE)</w:t>
+      </w:r>
+    </w:p>
+    <w:p>
+      <w:pPr>
+        <w:pStyle w:val="docsTitle"/>
+      </w:pPr>
+      <w:r>
+        <w:rPr>
+          <w:rStyle w:val="oneUserDefinedStyle"/>
+        </w:rPr>
+        <w:t xml:space="preserve"/>
+      </w:r>
+    </w:p>
+    <w:p>
+      <w:pPr>
+        <w:pStyle w:val="bodyParaStyle"/>
+      </w:pPr>
+      <w:r>
+        <w:rPr>
+          <w:rStyle w:val="letterToFontStyle"/>
+        </w:rPr>
+        <w:t xml:space="preserve">        This Office acknowledges receipt of the GAD Plan and Budget (GPB) FY 2019 of APALIT. We, however, defer endorsement of the same to the DILG Office due to the following general observations and recommendations:</w:t>
+      </w:r>
+    </w:p>
+    <w:p/>
+    <w:p/>
+    <w:p>
+      <w:pPr>
+        <w:pStyle w:val="bodyParaStyle"/>
+      </w:pPr>
+      <w:r>
+        <w:rPr>
+          <w:rStyle w:val="letterToFontStyle"/>
+        </w:rPr>
+        <w:t xml:space="preserve">        The following programs, projects or activities are not aligned with the provincial plan PPAs:</w:t>
       </w:r>
     </w:p>
     <w:p/>
@@ -51,7 +185,7 @@
                 <w:b w:val="1"/>
                 <w:bCs w:val="1"/>
               </w:rPr>
-              <w:t xml:space="preserve">SECTION</w:t>
+              <w:t xml:space="preserve">City/Municipal PPAs</w:t>
             </w:r>
           </w:p>
         </w:tc>
@@ -69,140 +203,23 @@
                 <w:b w:val="1"/>
                 <w:bCs w:val="1"/>
               </w:rPr>
-              <w:t xml:space="preserve">OBSERVATION AND RECOMMENDATION</w:t>
+              <w:t xml:space="preserve">Inconsistent/not aligned with the Provincial PPAs</w:t>
             </w:r>
           </w:p>
         </w:tc>
       </w:tr>
     </w:tbl>
-    <w:p/>
-    <w:p/>
-    <w:p>
-      <w:pPr>
-        <w:pStyle w:val="docsTitle"/>
-      </w:pPr>
-      <w:r>
-        <w:rPr>
-          <w:rStyle w:val="oneUserDefinedStyle"/>
-        </w:rPr>
-        <w:t xml:space="preserve">ATTRIBUTED PROGRAMS</w:t>
-      </w:r>
-    </w:p>
-    <w:p/>
-    <w:tbl>
-      <w:tblGrid>
-        <w:gridCol w:w="3000" w:type="dxa"/>
-        <w:gridCol w:w="6000" w:type="dxa"/>
-      </w:tblGrid>
-      <w:tblPr>
-        <w:tblStyle w:val=""/>
-      </w:tblPr>
-      <w:tr>
-        <w:trPr>
-          <w:trHeight w:val="900" w:hRule="atLeast"/>
-        </w:trPr>
-        <w:tc>
-          <w:tcPr>
-            <w:tcW w:w="3000" w:type="dxa"/>
-            <w:vAlign w:val="center"/>
-          </w:tcPr>
-          <w:p>
-            <w:pPr>
-              <w:jc w:val="center"/>
-            </w:pPr>
-            <w:r>
-              <w:rPr>
-                <w:b w:val="1"/>
-                <w:bCs w:val="1"/>
-              </w:rPr>
-              <w:t xml:space="preserve">SECTION</w:t>
-            </w:r>
-          </w:p>
-        </w:tc>
-        <w:tc>
-          <w:tcPr>
-            <w:tcW w:w="6000" w:type="dxa"/>
-            <w:vAlign w:val="center"/>
-          </w:tcPr>
-          <w:p>
-            <w:pPr>
-              <w:jc w:val="center"/>
-            </w:pPr>
-            <w:r>
-              <w:rPr>
-                <w:b w:val="1"/>
-                <w:bCs w:val="1"/>
-              </w:rPr>
-              <w:t xml:space="preserve">OBSERVATION AND RECOMMENDATION</w:t>
-            </w:r>
-          </w:p>
-        </w:tc>
-      </w:tr>
-      <w:tr>
-        <w:trPr/>
-        <w:tc>
-          <w:tcPr>
-            <w:tcW w:w="3000" w:type="dxa"/>
-          </w:tcPr>
-          <w:p>
-            <w:pPr/>
-            <w:r>
-              <w:rPr/>
-              <w:t xml:space="preserve">
-                Row 1. 
-                <w:br/>
-                Slow progress of gender mainstreaming in the provincial government
-              </w:t>
-            </w:r>
-          </w:p>
-        </w:tc>
-        <w:tc>
-          <w:tcPr>
-            <w:tcW w:w="6000" w:type="dxa"/>
-          </w:tcPr>
-          <w:p>
-            <w:pPr/>
-            <w:r>
-              <w:rPr/>
-              <w:t xml:space="preserve">Column 2. 1. Strengthen the GAD Focal Point System in the Provincial government how about this section</w:t>
-            </w:r>
-          </w:p>
-        </w:tc>
-      </w:tr>
-      <w:tr>
-        <w:trPr/>
-        <w:tc>
-          <w:tcPr>
-            <w:tcW w:w="3000" w:type="dxa"/>
-          </w:tcPr>
-          <w:p>
-            <w:pPr/>
-            <w:r>
-              <w:rPr/>
-              <w:t xml:space="preserve">
-                Row 1. 
-                <w:br/>
-                Slow progress of gender mainstreaming in the provincial government
-              </w:t>
-            </w:r>
-          </w:p>
-        </w:tc>
-        <w:tc>
-          <w:tcPr>
-            <w:tcW w:w="6000" w:type="dxa"/>
-          </w:tcPr>
-          <w:p>
-            <w:pPr/>
-            <w:r>
-              <w:rPr/>
-              <w:t xml:space="preserve">Column 4. Regular Meetings of GFPS; Conduct of GAD capacity Development Activities for GFPS Members Strenthening this part</w:t>
-            </w:r>
-          </w:p>
-        </w:tc>
-      </w:tr>
-    </w:tbl>
-    <w:p/>
-    <w:p/>
+    <w:p>
+      <w:pPr>
+        <w:pStyle w:val="docsTitle"/>
+      </w:pPr>
+      <w:r>
+        <w:rPr>
+          <w:rStyle w:val="oneUserDefinedStyle"/>
+        </w:rPr>
+        <w:t xml:space="preserve"/>
+      </w:r>
+    </w:p>
     <w:p>
       <w:pPr>
         <w:pStyle w:val="bodyParaStyle"/>
@@ -211,7 +228,7 @@
         <w:rPr>
           <w:rStyle w:val="letterToFontStyle"/>
         </w:rPr>
-        <w:t xml:space="preserve">Reviewed by:</w:t>
+        <w:t xml:space="preserve">        Following the provisions  of  PCW-DILG-DBM-NEDA JMC 2013-01 and  2016-01 please revise and   comply  with said  observations/recommendations  and   submit  your  plan and budget within  five (5)  working  days  for review and    submission to  DILG.</w:t>
       </w:r>
     </w:p>
     <w:p>
@@ -244,18 +261,51 @@
         <w:rPr>
           <w:rStyle w:val="letterToFontStyle"/>
         </w:rPr>
-        <w:t xml:space="preserve">(Full name)</w:t>
-      </w:r>
-    </w:p>
-    <w:p>
-      <w:pPr>
-        <w:pStyle w:val="docsTitle"/>
-      </w:pPr>
-      <w:r>
-        <w:rPr>
-          <w:rStyle w:val="oneUserDefinedStyle"/>
-        </w:rPr>
-        <w:t xml:space="preserve">(Position Title)</w:t>
+        <w:t xml:space="preserve">                                                                         Very truly yours,</w:t>
+      </w:r>
+    </w:p>
+    <w:p>
+      <w:pPr>
+        <w:pStyle w:val="docsTitle"/>
+      </w:pPr>
+      <w:r>
+        <w:rPr>
+          <w:rStyle w:val="oneUserDefinedStyle"/>
+        </w:rPr>
+        <w:t xml:space="preserve"/>
+      </w:r>
+    </w:p>
+    <w:p>
+      <w:pPr>
+        <w:pStyle w:val="docsTitle"/>
+      </w:pPr>
+      <w:r>
+        <w:rPr>
+          <w:rStyle w:val="oneUserDefinedStyle"/>
+        </w:rPr>
+        <w:t xml:space="preserve"/>
+      </w:r>
+    </w:p>
+    <w:p>
+      <w:pPr>
+        <w:pStyle w:val="bodyParaStyle"/>
+      </w:pPr>
+      <w:r>
+        <w:rPr>
+          <w:rStyle w:val="letterToFontStyle"/>
+        </w:rPr>
+        <w:t xml:space="preserve">                                                               </w:t>
+      </w:r>
+    </w:p>
+    <w:p>
+      <w:pPr>
+        <w:pStyle w:val="docsTitle"/>
+      </w:pPr>
+      <w:r>
+        <w:rPr>
+          <w:rStyle w:val="oneUserDefinedStyle"/>
+        </w:rPr>
+        <w:t xml:space="preserve">                                                        Provincial Planning and Development Coordinator</w:t>
       </w:r>
     </w:p>
     <w:sectPr>
@@ -311,8 +361,37 @@
     <w:name w:val="docsTitle"/>
     <w:basedOn w:val="Normal"/>
     <w:pPr>
+      <w:jc w:val="center"/>
+    </w:pPr>
+  </w:style>
+  <w:style w:type="paragraph" w:customStyle="1" w:styleId="dateStyle">
+    <w:name w:val="dateStyle"/>
+    <w:basedOn w:val="Normal"/>
+    <w:pPr>
+      <w:jc w:val="right"/>
+    </w:pPr>
+  </w:style>
+  <w:style w:type="character">
+    <w:name w:val="letterToFontStyle"/>
+    <w:rPr>
+      <w:rFonts w:ascii="Verdana" w:hAnsi="Verdana" w:eastAsia="Verdana" w:cs="Verdana"/>
+      <w:color w:val="black"/>
+      <w:sz w:val="22"/>
+      <w:szCs w:val="22"/>
+    </w:rPr>
+  </w:style>
+  <w:style w:type="paragraph" w:customStyle="1" w:styleId="letterTo">
+    <w:name w:val="letterTo"/>
+    <w:basedOn w:val="Normal"/>
+    <w:pPr>
       <w:jc w:val="left"/>
+      <w:spacing w:after="0" w:line="240" w:lineRule="auto"/>
     </w:pPr>
+  </w:style>
+  <w:style w:type="paragraph" w:customStyle="1" w:styleId="bodyParaStyle">
+    <w:name w:val="bodyParaStyle"/>
+    <w:basedOn w:val="Normal"/>
+    <w:pPr/>
   </w:style>
   <w:style w:type="table" w:customStyle="1" w:styleId="">
     <w:name w:val=""/>

</xml_diff>

<commit_message>
started to create certificate of endorsement
</commit_message>
<xml_diff>
--- a/frontend/web/Letter1.docx
+++ b/frontend/web/Letter1.docx
@@ -54,7 +54,7 @@
         <w:rPr>
           <w:rStyle w:val="oneUserDefinedStyle"/>
         </w:rPr>
-        <w:t xml:space="preserve">May 09, 2019</w:t>
+        <w:t xml:space="preserve">January</w:t>
       </w:r>
     </w:p>
     <w:p>
@@ -65,7 +65,7 @@
         <w:rPr>
           <w:rStyle w:val="letterToFontStyle"/>
         </w:rPr>
-        <w:t xml:space="preserve">Hon. Michael P. Cortuna</w:t>
+        <w:t xml:space="preserve">Hon. </w:t>
       </w:r>
     </w:p>
     <w:p>
@@ -76,7 +76,7 @@
         <w:rPr>
           <w:rStyle w:val="letterToFontStyle"/>
         </w:rPr>
-        <w:t xml:space="preserve">Governor</w:t>
+        <w:t xml:space="preserve">Provincial Director</w:t>
       </w:r>
     </w:p>
     <w:p>
@@ -87,7 +87,7 @@
         <w:rPr>
           <w:rStyle w:val="letterToFontStyle"/>
         </w:rPr>
-        <w:t xml:space="preserve">City Of Angeles, Pampanga</w:t>
+        <w:t xml:space="preserve">Apalit, Pampanga</w:t>
       </w:r>
     </w:p>
     <w:p>
@@ -120,7 +120,7 @@
         <w:rPr>
           <w:rStyle w:val="letterToFontStyle"/>
         </w:rPr>
-        <w:t xml:space="preserve">Dear Michael P. Cortuna,</w:t>
+        <w:t xml:space="preserve">Dear ,</w:t>
       </w:r>
     </w:p>
     <w:p>
@@ -142,7 +142,7 @@
         <w:rPr>
           <w:rStyle w:val="letterToFontStyle"/>
         </w:rPr>
-        <w:t xml:space="preserve">        This Office acknowledges receipt of the GAD Plan and Budget (GPB) FY 2019 of your LGU. We, however, defer endorsement of the same due to the following general observations and recommendations and enclosed/attached specific observations and recommendations:</w:t>
+        <w:t xml:space="preserve">        This Office acknowledges receipt of the GAD Plan and Budget (GPB) FY 2020 of your LGU. We, however, defer endorsement of the same due to the following general observations and recommendations and enclosed/attached specific observations and recommendations:</w:t>
       </w:r>
     </w:p>
     <w:p>
@@ -205,195 +205,6 @@
           </w:p>
         </w:tc>
       </w:tr>
-      <w:tr>
-        <w:trPr/>
-        <w:tc>
-          <w:tcPr>
-            <w:tcW w:w="500" w:type="dxa"/>
-          </w:tcPr>
-          <w:p>
-            <w:pPr/>
-            <w:r>
-              <w:rPr/>
-              <w:t xml:space="preserve">1</w:t>
-            </w:r>
-          </w:p>
-        </w:tc>
-        <w:tc>
-          <w:tcPr>
-            <w:tcW w:w="8500" w:type="dxa"/>
-          </w:tcPr>
-          <w:p>
-            <w:pPr/>
-            <w:r>
-              <w:rPr/>
-              <w:t xml:space="preserve">Hello 13</w:t>
-            </w:r>
-          </w:p>
-        </w:tc>
-      </w:tr>
-      <w:tr>
-        <w:trPr/>
-        <w:tc>
-          <w:tcPr>
-            <w:tcW w:w="500" w:type="dxa"/>
-          </w:tcPr>
-          <w:p>
-            <w:pPr/>
-            <w:r>
-              <w:rPr/>
-              <w:t xml:space="preserve">2</w:t>
-            </w:r>
-          </w:p>
-        </w:tc>
-        <w:tc>
-          <w:tcPr>
-            <w:tcW w:w="8500" w:type="dxa"/>
-          </w:tcPr>
-          <w:p>
-            <w:pPr/>
-            <w:r>
-              <w:rPr/>
-              <w:t xml:space="preserve">The budget is super high</w:t>
-            </w:r>
-          </w:p>
-        </w:tc>
-      </w:tr>
-      <w:tr>
-        <w:trPr/>
-        <w:tc>
-          <w:tcPr>
-            <w:tcW w:w="500" w:type="dxa"/>
-          </w:tcPr>
-          <w:p>
-            <w:pPr/>
-            <w:r>
-              <w:rPr/>
-              <w:t xml:space="preserve">3</w:t>
-            </w:r>
-          </w:p>
-        </w:tc>
-        <w:tc>
-          <w:tcPr>
-            <w:tcW w:w="8500" w:type="dxa"/>
-          </w:tcPr>
-          <w:p>
-            <w:pPr/>
-            <w:r>
-              <w:rPr/>
-              <w:t xml:space="preserve">Can you please delete the row 1 data</w:t>
-            </w:r>
-          </w:p>
-        </w:tc>
-      </w:tr>
-      <w:tr>
-        <w:trPr/>
-        <w:tc>
-          <w:tcPr>
-            <w:tcW w:w="500" w:type="dxa"/>
-          </w:tcPr>
-          <w:p>
-            <w:pPr/>
-            <w:r>
-              <w:rPr/>
-              <w:t xml:space="preserve">4</w:t>
-            </w:r>
-          </w:p>
-        </w:tc>
-        <w:tc>
-          <w:tcPr>
-            <w:tcW w:w="8500" w:type="dxa"/>
-          </w:tcPr>
-          <w:p>
-            <w:pPr/>
-            <w:r>
-              <w:rPr/>
-              <w:t xml:space="preserve">Hello</w:t>
-            </w:r>
-          </w:p>
-        </w:tc>
-      </w:tr>
-      <w:tr>
-        <w:trPr/>
-        <w:tc>
-          <w:tcPr>
-            <w:tcW w:w="500" w:type="dxa"/>
-          </w:tcPr>
-          <w:p>
-            <w:pPr/>
-            <w:r>
-              <w:rPr/>
-              <w:t xml:space="preserve">5</w:t>
-            </w:r>
-          </w:p>
-        </w:tc>
-        <w:tc>
-          <w:tcPr>
-            <w:tcW w:w="8500" w:type="dxa"/>
-          </w:tcPr>
-          <w:p>
-            <w:pPr/>
-            <w:r>
-              <w:rPr/>
-              <w:t xml:space="preserve">hellow</w:t>
-            </w:r>
-          </w:p>
-        </w:tc>
-      </w:tr>
-      <w:tr>
-        <w:trPr/>
-        <w:tc>
-          <w:tcPr>
-            <w:tcW w:w="500" w:type="dxa"/>
-          </w:tcPr>
-          <w:p>
-            <w:pPr/>
-            <w:r>
-              <w:rPr/>
-              <w:t xml:space="preserve">6</w:t>
-            </w:r>
-          </w:p>
-        </w:tc>
-        <w:tc>
-          <w:tcPr>
-            <w:tcW w:w="8500" w:type="dxa"/>
-          </w:tcPr>
-          <w:p>
-            <w:pPr/>
-            <w:r>
-              <w:rPr/>
-              <w:t xml:space="preserve">hellow</w:t>
-            </w:r>
-          </w:p>
-        </w:tc>
-      </w:tr>
-      <w:tr>
-        <w:trPr/>
-        <w:tc>
-          <w:tcPr>
-            <w:tcW w:w="500" w:type="dxa"/>
-          </w:tcPr>
-          <w:p>
-            <w:pPr/>
-            <w:r>
-              <w:rPr/>
-              <w:t xml:space="preserve">7</w:t>
-            </w:r>
-          </w:p>
-        </w:tc>
-        <w:tc>
-          <w:tcPr>
-            <w:tcW w:w="8500" w:type="dxa"/>
-          </w:tcPr>
-          <w:p>
-            <w:pPr/>
-            <w:r>
-              <w:rPr/>
-              <w:t xml:space="preserve">hellow</w:t>
-            </w:r>
-          </w:p>
-        </w:tc>
-      </w:tr>
     </w:tbl>
     <w:p>
       <w:pPr>
@@ -480,18 +291,18 @@
         <w:rPr>
           <w:rStyle w:val="letterToFontStyle"/>
         </w:rPr>
-        <w:t xml:space="preserve">                                                                         Mark Angelo Maca </w:t>
-      </w:r>
-    </w:p>
-    <w:p>
-      <w:pPr>
-        <w:pStyle w:val="docsTitle"/>
-      </w:pPr>
-      <w:r>
-        <w:rPr>
-          <w:rStyle w:val="oneUserDefinedStyle"/>
-        </w:rPr>
-        <w:t xml:space="preserve">                                                        Provincial Director</w:t>
+        <w:t xml:space="preserve">                                                                         President </w:t>
+      </w:r>
+    </w:p>
+    <w:p>
+      <w:pPr>
+        <w:pStyle w:val="docsTitle"/>
+      </w:pPr>
+      <w:r>
+        <w:rPr>
+          <w:rStyle w:val="oneUserDefinedStyle"/>
+        </w:rPr>
+        <w:t xml:space="preserve">                                                        Michael Cortuna</w:t>
       </w:r>
     </w:p>
     <w:sectPr>

</xml_diff>

<commit_message>
modules ppdo letter of review and endorsement
</commit_message>
<xml_diff>
--- a/frontend/web/Letter1.docx
+++ b/frontend/web/Letter1.docx
@@ -65,7 +65,7 @@
         <w:rPr>
           <w:rStyle w:val="letterToFontStyle"/>
         </w:rPr>
-        <w:t xml:space="preserve">Hon. Juana De Guzman</w:t>
+        <w:t xml:space="preserve">Hon. Remar C. Delatina</w:t>
       </w:r>
     </w:p>
     <w:p>
@@ -76,7 +76,7 @@
         <w:rPr>
           <w:rStyle w:val="letterToFontStyle"/>
         </w:rPr>
-        <w:t xml:space="preserve">Governor</w:t>
+        <w:t xml:space="preserve">Mayor</w:t>
       </w:r>
     </w:p>
     <w:p>
@@ -87,7 +87,7 @@
         <w:rPr>
           <w:rStyle w:val="letterToFontStyle"/>
         </w:rPr>
-        <w:t xml:space="preserve">Apalit, Pampanga</w:t>
+        <w:t xml:space="preserve">Pampanga</w:t>
       </w:r>
     </w:p>
     <w:p>
@@ -120,7 +120,7 @@
         <w:rPr>
           <w:rStyle w:val="letterToFontStyle"/>
         </w:rPr>
-        <w:t xml:space="preserve">Dear Juana De Guzman,</w:t>
+        <w:t xml:space="preserve">Dear Remar C. Delatina,</w:t>
       </w:r>
     </w:p>
     <w:p>
@@ -142,7 +142,7 @@
         <w:rPr>
           <w:rStyle w:val="letterToFontStyle"/>
         </w:rPr>
-        <w:t xml:space="preserve">        This Office acknowledges receipt of the GAD Plan and Budget (GPB) FY 2020 of your LGU. We, however, defer endorsement of the same due to the following general observations and recommendations and enclosed/attached specific observations and recommendations:</w:t>
+        <w:t xml:space="preserve">        This Office acknowledges receipt of the GAD Plan and Budget (GPB) FY 2019 of your LGU. We, however, defer endorsement of the same due to the following general observations and recommendations and enclosed/attached specific observations and recommendations:</w:t>
       </w:r>
     </w:p>
     <w:p>
@@ -227,61 +227,7 @@
             <w:pPr/>
             <w:r>
               <w:rPr/>
-              <w:t xml:space="preserve">Hello 1</w:t>
-            </w:r>
-          </w:p>
-        </w:tc>
-      </w:tr>
-      <w:tr>
-        <w:trPr/>
-        <w:tc>
-          <w:tcPr>
-            <w:tcW w:w="500" w:type="dxa"/>
-          </w:tcPr>
-          <w:p>
-            <w:pPr/>
-            <w:r>
-              <w:rPr/>
-              <w:t xml:space="preserve">2</w:t>
-            </w:r>
-          </w:p>
-        </w:tc>
-        <w:tc>
-          <w:tcPr>
-            <w:tcW w:w="8500" w:type="dxa"/>
-          </w:tcPr>
-          <w:p>
-            <w:pPr/>
-            <w:r>
-              <w:rPr/>
-              <w:t xml:space="preserve">Hello 2</w:t>
-            </w:r>
-          </w:p>
-        </w:tc>
-      </w:tr>
-      <w:tr>
-        <w:trPr/>
-        <w:tc>
-          <w:tcPr>
-            <w:tcW w:w="500" w:type="dxa"/>
-          </w:tcPr>
-          <w:p>
-            <w:pPr/>
-            <w:r>
-              <w:rPr/>
-              <w:t xml:space="preserve">3</w:t>
-            </w:r>
-          </w:p>
-        </w:tc>
-        <w:tc>
-          <w:tcPr>
-            <w:tcW w:w="8500" w:type="dxa"/>
-          </w:tcPr>
-          <w:p>
-            <w:pPr/>
-            <w:r>
-              <w:rPr/>
-              <w:t xml:space="preserve">Hello 3</w:t>
+              <w:t xml:space="preserve">hello1</w:t>
             </w:r>
           </w:p>
         </w:tc>
@@ -372,18 +318,18 @@
         <w:rPr>
           <w:rStyle w:val="letterToFontStyle"/>
         </w:rPr>
-        <w:t xml:space="preserve">                                                                         Mark Delos Reyes </w:t>
-      </w:r>
-    </w:p>
-    <w:p>
-      <w:pPr>
-        <w:pStyle w:val="docsTitle"/>
-      </w:pPr>
-      <w:r>
-        <w:rPr>
-          <w:rStyle w:val="oneUserDefinedStyle"/>
-        </w:rPr>
-        <w:t xml:space="preserve">                                                        Provincial Director</w:t>
+        <w:t xml:space="preserve">                                                                         Juan Dela Tina </w:t>
+      </w:r>
+    </w:p>
+    <w:p>
+      <w:pPr>
+        <w:pStyle w:val="docsTitle"/>
+      </w:pPr>
+      <w:r>
+        <w:rPr>
+          <w:rStyle w:val="oneUserDefinedStyle"/>
+        </w:rPr>
+        <w:t xml:space="preserve">                                                        Regional Director</w:t>
       </w:r>
     </w:p>
     <w:sectPr>

</xml_diff>

<commit_message>
load comment from plan and attributed program (specific observation)
</commit_message>
<xml_diff>
--- a/frontend/web/Letter1.docx
+++ b/frontend/web/Letter1.docx
@@ -2,98 +2,547 @@
 <file path=word/document.xml><?xml version="1.0" encoding="utf-8"?>
 <w:document xmlns:ve="http://schemas.openxmlformats.org/markup-compatibility/2006" xmlns:o="urn:schemas-microsoft-com:office:office" xmlns:r="http://schemas.openxmlformats.org/officeDocument/2006/relationships" xmlns:m="http://schemas.openxmlformats.org/officeDocument/2006/math" xmlns:v="urn:schemas-microsoft-com:vml" xmlns:wp="http://schemas.openxmlformats.org/drawingml/2006/wordprocessingDrawing" xmlns:w10="urn:schemas-microsoft-com:office:word" xmlns:w="http://schemas.openxmlformats.org/wordprocessingml/2006/main" xmlns:wne="http://schemas.microsoft.com/office/word/2006/wordml">
   <w:body>
+    <w:p>
+      <w:pPr>
+        <w:pStyle w:val="docsTitle"/>
+      </w:pPr>
+      <w:r>
+        <w:rPr>
+          <w:rStyle w:val="oneUserDefinedStyle"/>
+        </w:rPr>
+        <w:t xml:space="preserve">SPECIFIC OBSERVATION AND RECOMMENDATION</w:t>
+      </w:r>
+    </w:p>
+    <w:p>
+      <w:pPr>
+        <w:pStyle w:val="docsTitle"/>
+      </w:pPr>
+      <w:r>
+        <w:rPr>
+          <w:rStyle w:val="oneUserDefinedStyle"/>
+        </w:rPr>
+        <w:t xml:space="preserve">GAD Plan and Budget</w:t>
+      </w:r>
+    </w:p>
     <w:p/>
+    <w:tbl>
+      <w:tblGrid>
+        <w:gridCol w:w="3000" w:type="dxa"/>
+        <w:gridCol w:w="6000" w:type="dxa"/>
+      </w:tblGrid>
+      <w:tblPr>
+        <w:tblStyle w:val=""/>
+      </w:tblPr>
+      <w:tr>
+        <w:trPr>
+          <w:trHeight w:val="900" w:hRule="atLeast"/>
+        </w:trPr>
+        <w:tc>
+          <w:tcPr>
+            <w:tcW w:w="3000" w:type="dxa"/>
+            <w:vAlign w:val="center"/>
+          </w:tcPr>
+          <w:p>
+            <w:pPr>
+              <w:jc w:val="center"/>
+            </w:pPr>
+            <w:r>
+              <w:rPr>
+                <w:b w:val="1"/>
+                <w:bCs w:val="1"/>
+              </w:rPr>
+              <w:t xml:space="preserve">SECTION</w:t>
+            </w:r>
+          </w:p>
+        </w:tc>
+        <w:tc>
+          <w:tcPr>
+            <w:tcW w:w="6000" w:type="dxa"/>
+            <w:vAlign w:val="center"/>
+          </w:tcPr>
+          <w:p>
+            <w:pPr>
+              <w:jc w:val="center"/>
+            </w:pPr>
+            <w:r>
+              <w:rPr>
+                <w:b w:val="1"/>
+                <w:bCs w:val="1"/>
+              </w:rPr>
+              <w:t xml:space="preserve">OBSERVATION AND RECOMMENDATION</w:t>
+            </w:r>
+          </w:p>
+        </w:tc>
+      </w:tr>
+      <w:tr>
+        <w:trPr/>
+        <w:tc>
+          <w:tcPr>
+            <w:tcW w:w="3000" w:type="dxa"/>
+          </w:tcPr>
+          <w:p>
+            <w:pPr/>
+            <w:r>
+              <w:rPr/>
+              <w:t xml:space="preserve">
+                Row 1. 
+                <w:br/>
+                Ordinance No. 708 An Ordinance establishing the LGU-province partnership on voluntary blood program in the province of Pampanga 
+              </w:t>
+            </w:r>
+          </w:p>
+        </w:tc>
+        <w:tc>
+          <w:tcPr>
+            <w:tcW w:w="6000" w:type="dxa"/>
+          </w:tcPr>
+          <w:p>
+            <w:pPr/>
+            <w:r>
+              <w:rPr/>
+              <w:t xml:space="preserve">Column 3. Voluntary Blood Donation Program fsdfdsfdsfd</w:t>
+            </w:r>
+          </w:p>
+        </w:tc>
+      </w:tr>
+      <w:tr>
+        <w:trPr/>
+        <w:tc>
+          <w:tcPr>
+            <w:tcW w:w="3000" w:type="dxa"/>
+          </w:tcPr>
+          <w:p>
+            <w:pPr/>
+            <w:r>
+              <w:rPr/>
+              <w:t xml:space="preserve">
+                Row 1. 
+                <w:br/>
+                Ordinance No. 708 An Ordinance establishing the LGU-province partnership on voluntary blood program in the province of Pampanga 
+              </w:t>
+            </w:r>
+          </w:p>
+        </w:tc>
+        <w:tc>
+          <w:tcPr>
+            <w:tcW w:w="6000" w:type="dxa"/>
+          </w:tcPr>
+          <w:p>
+            <w:pPr/>
+            <w:r>
+              <w:rPr/>
+              <w:t xml:space="preserve">Column 1. Ordinance No. 708 An Ordinance establishing the LGU-province partnership on voluntary blood program in the province of Pampanga fsdfsdfsdf</w:t>
+            </w:r>
+          </w:p>
+        </w:tc>
+      </w:tr>
+      <w:tr>
+        <w:trPr/>
+        <w:tc>
+          <w:tcPr>
+            <w:tcW w:w="3000" w:type="dxa"/>
+          </w:tcPr>
+          <w:p>
+            <w:pPr/>
+            <w:r>
+              <w:rPr/>
+              <w:t xml:space="preserve">
+                Row 2. 
+                <w:br/>
+                GAD Mandate RA 8371 Indigenous People's Rights Act of 1997; Indigenous People needs assistance to pursue secondary and college education or vocational/technical skills 
+              </w:t>
+            </w:r>
+          </w:p>
+        </w:tc>
+        <w:tc>
+          <w:tcPr>
+            <w:tcW w:w="6000" w:type="dxa"/>
+          </w:tcPr>
+          <w:p>
+            <w:pPr/>
+            <w:r>
+              <w:rPr/>
+              <w:t xml:space="preserve">Column 1. GAD Mandate RA 8371 Indigenous People's Rights Act of 1997; Indigenous People needs assistance to pursue secondary and college education or vocational/technical skills fsdfsdfsdf</w:t>
+            </w:r>
+          </w:p>
+        </w:tc>
+      </w:tr>
+      <w:tr>
+        <w:trPr/>
+        <w:tc>
+          <w:tcPr>
+            <w:tcW w:w="3000" w:type="dxa"/>
+          </w:tcPr>
+          <w:p>
+            <w:pPr/>
+            <w:r>
+              <w:rPr/>
+              <w:t xml:space="preserve">
+                Row 3. 
+                <w:br/>
+                RA 10354 Responsible Parenthood and Reproductive Health Act of 2012 under Section 3
+              </w:t>
+            </w:r>
+          </w:p>
+        </w:tc>
+        <w:tc>
+          <w:tcPr>
+            <w:tcW w:w="6000" w:type="dxa"/>
+          </w:tcPr>
+          <w:p>
+            <w:pPr/>
+            <w:r>
+              <w:rPr/>
+              <w:t xml:space="preserve">Column 6. 300170000.00 dssds</w:t>
+            </w:r>
+          </w:p>
+        </w:tc>
+      </w:tr>
+    </w:tbl>
     <w:p/>
     <w:p/>
     <w:p>
       <w:pPr>
-        <w:jc w:val="right"/>
+        <w:pStyle w:val="docsTitle"/>
       </w:pPr>
       <w:r>
-        <w:rPr/>
-        <w:t xml:space="preserve">May 09, 2019</w:t>
+        <w:rPr>
+          <w:rStyle w:val="oneUserDefinedStyle"/>
+        </w:rPr>
+        <w:t xml:space="preserve">ATTRIBUTED PROGRAMS</w:t>
       </w:r>
     </w:p>
+    <w:p/>
+    <w:tbl>
+      <w:tblGrid>
+        <w:gridCol w:w="3000" w:type="dxa"/>
+        <w:gridCol w:w="6000" w:type="dxa"/>
+      </w:tblGrid>
+      <w:tblPr>
+        <w:tblStyle w:val=""/>
+      </w:tblPr>
+      <w:tr>
+        <w:trPr>
+          <w:trHeight w:val="900" w:hRule="atLeast"/>
+        </w:trPr>
+        <w:tc>
+          <w:tcPr>
+            <w:tcW w:w="3000" w:type="dxa"/>
+            <w:vAlign w:val="center"/>
+          </w:tcPr>
+          <w:p>
+            <w:pPr>
+              <w:jc w:val="center"/>
+            </w:pPr>
+            <w:r>
+              <w:rPr>
+                <w:b w:val="1"/>
+                <w:bCs w:val="1"/>
+              </w:rPr>
+              <w:t xml:space="preserve">SECTION</w:t>
+            </w:r>
+          </w:p>
+        </w:tc>
+        <w:tc>
+          <w:tcPr>
+            <w:tcW w:w="6000" w:type="dxa"/>
+            <w:vAlign w:val="center"/>
+          </w:tcPr>
+          <w:p>
+            <w:pPr>
+              <w:jc w:val="center"/>
+            </w:pPr>
+            <w:r>
+              <w:rPr>
+                <w:b w:val="1"/>
+                <w:bCs w:val="1"/>
+              </w:rPr>
+              <w:t xml:space="preserve">OBSERVATION AND RECOMMENDATION</w:t>
+            </w:r>
+          </w:p>
+        </w:tc>
+      </w:tr>
+      <w:tr>
+        <w:trPr/>
+        <w:tc>
+          <w:tcPr>
+            <w:tcW w:w="3000" w:type="dxa"/>
+          </w:tcPr>
+          <w:p>
+            <w:pPr/>
+            <w:r>
+              <w:rPr/>
+              <w:t xml:space="preserve">
+                Row 2. 
+                <w:br/>
+                GAD Mandate RA 8371 Indigenous People's Rights Act of 1997; Indigenous People needs assistance to pursue secondary and college education or vocational/technical skills 
+              </w:t>
+            </w:r>
+          </w:p>
+        </w:tc>
+        <w:tc>
+          <w:tcPr>
+            <w:tcW w:w="6000" w:type="dxa"/>
+          </w:tcPr>
+          <w:p>
+            <w:pPr/>
+            <w:r>
+              <w:rPr/>
+              <w:t xml:space="preserve">Column 3. Educational Assistance Program fsdfsdfsdf</w:t>
+            </w:r>
+          </w:p>
+        </w:tc>
+      </w:tr>
+      <w:tr>
+        <w:trPr/>
+        <w:tc>
+          <w:tcPr>
+            <w:tcW w:w="3000" w:type="dxa"/>
+          </w:tcPr>
+          <w:p>
+            <w:pPr/>
+            <w:r>
+              <w:rPr/>
+              <w:t xml:space="preserve">
+                Row 2. 
+                <w:br/>
+                GAD Mandate RA 8371 Indigenous People's Rights Act of 1997; Indigenous People needs assistance to pursue secondary and college education or vocational/technical skills 
+              </w:t>
+            </w:r>
+          </w:p>
+        </w:tc>
+        <w:tc>
+          <w:tcPr>
+            <w:tcW w:w="6000" w:type="dxa"/>
+          </w:tcPr>
+          <w:p>
+            <w:pPr/>
+            <w:r>
+              <w:rPr/>
+              <w:t xml:space="preserve">Column 3. Educational Assistance Program fsdfdfd</w:t>
+            </w:r>
+          </w:p>
+        </w:tc>
+      </w:tr>
+      <w:tr>
+        <w:trPr/>
+        <w:tc>
+          <w:tcPr>
+            <w:tcW w:w="3000" w:type="dxa"/>
+          </w:tcPr>
+          <w:p>
+            <w:pPr/>
+            <w:r>
+              <w:rPr/>
+              <w:t xml:space="preserve">
+                Row 1. 
+                <w:br/>
+                Gender Issue or 
+              </w:t>
+              <w:br/>
+              <w:t>GAD Mandate </w:t>
+              <w:br/>
+              <w:t>(Title / Description)</w:t>
+            </w:r>
+          </w:p>
+        </w:tc>
+        <w:tc>
+          <w:tcPr>
+            <w:tcW w:w="6000" w:type="dxa"/>
+          </w:tcPr>
+          <w:p>
+            <w:pPr/>
+            <w:r>
+              <w:rPr/>
+              <w:t xml:space="preserve">Column 3. 10000.00 fsddsfdfdf</w:t>
+            </w:r>
+          </w:p>
+        </w:tc>
+      </w:tr>
+      <w:tr>
+        <w:trPr/>
+        <w:tc>
+          <w:tcPr>
+            <w:tcW w:w="3000" w:type="dxa"/>
+          </w:tcPr>
+          <w:p>
+            <w:pPr/>
+            <w:r>
+              <w:rPr/>
+              <w:t xml:space="preserve">
+                Row 1. 
+                <w:br/>
+                Gender Issue or 
+              </w:t>
+              <w:br/>
+              <w:t>GAD Mandate </w:t>
+              <w:br/>
+              <w:t>(Title / Description)</w:t>
+            </w:r>
+          </w:p>
+        </w:tc>
+        <w:tc>
+          <w:tcPr>
+            <w:tcW w:w="6000" w:type="dxa"/>
+          </w:tcPr>
+          <w:p>
+            <w:pPr/>
+            <w:r>
+              <w:rPr/>
+              <w:t xml:space="preserve">Column 2. 17.07 fsdfsdfdf</w:t>
+            </w:r>
+          </w:p>
+        </w:tc>
+      </w:tr>
+      <w:tr>
+        <w:trPr/>
+        <w:tc>
+          <w:tcPr>
+            <w:tcW w:w="3000" w:type="dxa"/>
+          </w:tcPr>
+          <w:p>
+            <w:pPr/>
+            <w:r>
+              <w:rPr/>
+              <w:t xml:space="preserve">
+                Row 2. 
+                <w:br/>
+                TITLE OF GENDER ISSUE
+              </w:t>
+            </w:r>
+          </w:p>
+        </w:tc>
+        <w:tc>
+          <w:tcPr>
+            <w:tcW w:w="6000" w:type="dxa"/>
+          </w:tcPr>
+          <w:p>
+            <w:pPr/>
+            <w:r>
+              <w:rPr/>
+              <w:t xml:space="preserve">Column 2. 18.66 dsfdsfdfd</w:t>
+            </w:r>
+          </w:p>
+        </w:tc>
+      </w:tr>
+      <w:tr>
+        <w:trPr/>
+        <w:tc>
+          <w:tcPr>
+            <w:tcW w:w="3000" w:type="dxa"/>
+          </w:tcPr>
+          <w:p>
+            <w:pPr/>
+            <w:r>
+              <w:rPr/>
+              <w:t xml:space="preserve">
+                Row 2. 
+                <w:br/>
+                TITLE OF GENDER ISSUE
+              </w:t>
+            </w:r>
+          </w:p>
+        </w:tc>
+        <w:tc>
+          <w:tcPr>
+            <w:tcW w:w="6000" w:type="dxa"/>
+          </w:tcPr>
+          <w:p>
+            <w:pPr/>
+            <w:r>
+              <w:rPr/>
+              <w:t xml:space="preserve">Column 1. Basic Computer Literacy Training fdsfdsfd</w:t>
+            </w:r>
+          </w:p>
+        </w:tc>
+      </w:tr>
+      <w:tr>
+        <w:trPr/>
+        <w:tc>
+          <w:tcPr>
+            <w:tcW w:w="3000" w:type="dxa"/>
+          </w:tcPr>
+          <w:p>
+            <w:pPr/>
+            <w:r>
+              <w:rPr/>
+              <w:t xml:space="preserve">
+                Row 1. 
+                <w:br/>
+                Ordinance No. 708 An Ordinance establishing the LGU-province partnership on voluntary blood program in the province of Pampanga 
+              </w:t>
+            </w:r>
+          </w:p>
+        </w:tc>
+        <w:tc>
+          <w:tcPr>
+            <w:tcW w:w="6000" w:type="dxa"/>
+          </w:tcPr>
+          <w:p>
+            <w:pPr/>
+            <w:r>
+              <w:rPr/>
+              <w:t xml:space="preserve">Column 4. Conduct of blood letting activity to be participated by employees, youth, military, prisoners by year 2020 fsfdsfdfd</w:t>
+            </w:r>
+          </w:p>
+        </w:tc>
+      </w:tr>
+    </w:tbl>
     <w:p/>
     <w:p/>
     <w:p>
       <w:pPr>
-        <w:pStyle w:val="toNames"/>
+        <w:pStyle w:val="bodyParaStyle"/>
       </w:pPr>
       <w:r>
         <w:rPr>
           <w:rStyle w:val="letterToFontStyle"/>
         </w:rPr>
-        <w:t xml:space="preserve">
-          Josepina A. Ramos
-          <w:br/>
-          Provincial Director
-          <w:br/>
-          DILG Pampanga
-        </w:t>
+        <w:t xml:space="preserve">Reviewed by:</w:t>
       </w:r>
     </w:p>
-    <w:p/>
     <w:p>
       <w:pPr>
-        <w:pStyle w:val="toNames"/>
+        <w:pStyle w:val="docsTitle"/>
+      </w:pPr>
+      <w:r>
+        <w:rPr>
+          <w:rStyle w:val="oneUserDefinedStyle"/>
+        </w:rPr>
+        <w:t xml:space="preserve"/>
+      </w:r>
+    </w:p>
+    <w:p>
+      <w:pPr>
+        <w:pStyle w:val="docsTitle"/>
+      </w:pPr>
+      <w:r>
+        <w:rPr>
+          <w:rStyle w:val="oneUserDefinedStyle"/>
+        </w:rPr>
+        <w:t xml:space="preserve"/>
+      </w:r>
+    </w:p>
+    <w:p>
+      <w:pPr>
+        <w:pStyle w:val="bodyParaStyle"/>
       </w:pPr>
       <w:r>
         <w:rPr>
           <w:rStyle w:val="letterToFontStyle"/>
         </w:rPr>
-        <w:t xml:space="preserve">Dear Provincial Director Josepina A. Ramos</w:t>
+        <w:t xml:space="preserve">(Full name)</w:t>
       </w:r>
     </w:p>
-    <w:p/>
     <w:p>
       <w:pPr>
-        <w:pStyle w:val="textJustify"/>
+        <w:pStyle w:val="docsTitle"/>
       </w:pPr>
       <w:r>
         <w:rPr>
-          <w:rStyle w:val="letterToFontStyle"/>
+          <w:rStyle w:val="oneUserDefinedStyle"/>
         </w:rPr>
-        <w:t xml:space="preserve">
-                   This is in reference to the GAD Plan and Budget (GPB) FY 2035 of Apalit, Pampanga.  
-          <w:br/>
-          <w:br/>
-                   Please be informed that per review of this Office, the said GPB is aligned with the Provincial priorities/plans.
-          <w:br/>
-          <w:br/>
-                    Following the provisions of Republic Act No. 9710 and its Implementing Rules and Regulations, and PCW-DILG-DBM-NEDA Joint Memorandum Circular Nos. 2013-01 and 2016-01, we are forwarding to your office the GAD Plan and Budget FY 2035 of Apalit, Pampanga for your review and issuance of endorsement to incorporate the said GPB to their Annual Investment Program and Annual Budget.
-        </w:t>
-      </w:r>
-    </w:p>
-    <w:p/>
-    <w:p/>
-    <w:p/>
-    <w:p/>
-    <w:p>
-      <w:pPr>
-        <w:jc w:val="right"/>
-      </w:pPr>
-      <w:r>
-        <w:rPr/>
-        <w:t xml:space="preserve">Very truly yours,</w:t>
-      </w:r>
-    </w:p>
-    <w:p/>
-    <w:p>
-      <w:pPr>
-        <w:pStyle w:val="signatory"/>
-      </w:pPr>
-      <w:r>
-        <w:rPr>
-          <w:rStyle w:val="letterToFontStyle"/>
-        </w:rPr>
-        <w:t xml:space="preserve">
-          Jackie C. Manalon
-          <w:br/>
-          Provincial Planning and Development Coordinator
-          <w:br/>
-          Pampanga
-        </w:t>
+        <w:t xml:space="preserve">(Position Title)</w:t>
       </w:r>
     </w:p>
     <w:sectPr>
@@ -118,9 +567,9 @@
   <w:docDefaults>
     <w:rPrDefault>
       <w:rPr>
-        <w:rFonts w:ascii="Calibri" w:hAnsi="Calibri" w:eastAsia="Calibri" w:cs="Calibri"/>
-        <w:sz w:val="22"/>
-        <w:szCs w:val="22"/>
+        <w:rFonts w:ascii="Arial" w:hAnsi="Arial" w:eastAsia="Arial" w:cs="Arial"/>
+        <w:sz w:val="20"/>
+        <w:szCs w:val="20"/>
         <w:lang w:val="en-US"/>
       </w:rPr>
     </w:rPrDefault>
@@ -139,43 +588,57 @@
   <w:style w:type="character">
     <w:name w:val="oneUserDefinedStyle"/>
     <w:rPr>
+      <w:rFonts w:ascii="Verdana" w:hAnsi="Verdana" w:eastAsia="Verdana" w:cs="Verdana"/>
       <w:color w:val="black"/>
+      <w:sz w:val="22"/>
+      <w:szCs w:val="22"/>
     </w:rPr>
   </w:style>
   <w:style w:type="paragraph" w:customStyle="1" w:styleId="docsTitle">
     <w:name w:val="docsTitle"/>
     <w:basedOn w:val="Normal"/>
     <w:pPr>
-      <w:jc w:val="center"/>
+      <w:jc w:val="left"/>
     </w:pPr>
   </w:style>
-  <w:style w:type="character">
-    <w:name w:val="letterToFontStyle"/>
-    <w:rPr>
-      <w:color w:val="black"/>
-    </w:rPr>
-  </w:style>
-  <w:style w:type="paragraph" w:customStyle="1" w:styleId="toNames">
-    <w:name w:val="toNames"/>
-    <w:basedOn w:val="Normal"/>
-    <w:pPr>
-      <w:jc w:val="left"/>
-      <w:spacing w:after="0" w:line="240" w:lineRule="auto"/>
-    </w:pPr>
-  </w:style>
-  <w:style w:type="paragraph" w:customStyle="1" w:styleId="textJustify">
-    <w:name w:val="textJustify"/>
-    <w:basedOn w:val="Normal"/>
-    <w:pPr>
-      <w:jc w:val="both"/>
-      <w:spacing w:after="0" w:line="312" w:lineRule="auto"/>
-    </w:pPr>
+  <w:style w:type="table" w:customStyle="1" w:styleId="">
+    <w:name w:val=""/>
+    <w:uiPriority w:val="99"/>
+    <w:tblPr>
+      <w:jc w:val="center"/>
+      <w:tblW w:w="0" w:type="auto"/>
+      <w:tblCellSpacing w:w="1" w:type="dxa"/>
+      <w:tblLayout w:type="autofit"/>
+      <w:tblCellMar>
+        <w:top w:w="50" w:type="dxa"/>
+        <w:left w:w="50" w:type="dxa"/>
+        <w:right w:w="50" w:type="dxa"/>
+        <w:bottom w:w="50" w:type="dxa"/>
+      </w:tblCellMar>
+      <w:tblBorders>
+        <w:top w:val="single" w:sz="6" w:color="black"/>
+        <w:left w:val="single" w:sz="6" w:color="black"/>
+        <w:right w:val="single" w:sz="6" w:color="black"/>
+        <w:bottom w:val="single" w:sz="6" w:color="black"/>
+        <w:insideH w:val="single" w:sz="6" w:color="black"/>
+        <w:insideV w:val="single" w:sz="6" w:color="black"/>
+      </w:tblBorders>
+    </w:tblPr>
+    <w:tblStylePr w:type="firstRow">
+      <w:tcPr>
+        <w:tblBorders>
+          <w:bottom w:val="single" w:sz="18" w:color="black"/>
+        </w:tblBorders>
+        <w:tcPr>
+          <w:shd w:val="clear" w:fill="white"/>
+        </w:tcPr>
+      </w:tcPr>
+    </w:tblStylePr>
   </w:style>
   <w:style w:type="paragraph" w:customStyle="1" w:styleId="signatory">
     <w:name w:val="signatory"/>
     <w:basedOn w:val="Normal"/>
     <w:pPr>
-      <w:jc w:val="right"/>
       <w:spacing w:after="0" w:line="240" w:lineRule="auto"/>
     </w:pPr>
   </w:style>

</xml_diff>